<commit_message>
changes for auto scroll to top
</commit_message>
<xml_diff>
--- a/build/assets/Terms of Service.docx
+++ b/build/assets/Terms of Service.docx
@@ -5,147 +5,338 @@
     <w:p>
       <w:pPr>
         <w:spacing w:before="100" w:beforeAutospacing="1" w:after="100" w:afterAutospacing="1" w:line="240" w:lineRule="auto"/>
-        <w:rPr>
-          <w:rFonts w:ascii="Times New Roman" w:eastAsia="Times New Roman" w:hAnsi="Times New Roman" w:cs="Times New Roman"/>
-          <w:kern w:val="0"/>
-          <w:sz w:val="24"/>
-          <w:szCs w:val="24"/>
-          <w:lang w:eastAsia="en-IN" w:bidi="ne-NP"/>
-          <w14:ligatures w14:val="none"/>
-        </w:rPr>
-      </w:pPr>
-      <w:r>
+        <w:jc w:val="center"/>
         <w:rPr>
           <w:rFonts w:ascii="Times New Roman" w:eastAsia="Times New Roman" w:hAnsi="Times New Roman" w:cs="Times New Roman"/>
           <w:b/>
           <w:bCs/>
           <w:kern w:val="0"/>
-          <w:sz w:val="24"/>
-          <w:szCs w:val="24"/>
-          <w:lang w:eastAsia="en-IN" w:bidi="ne-NP"/>
-          <w14:ligatures w14:val="none"/>
-        </w:rPr>
-        <w:t>Terms of Service</w:t>
-      </w:r>
-    </w:p>
-    <w:p>
-      <w:pPr>
-        <w:spacing w:before="100" w:beforeAutospacing="1" w:after="100" w:afterAutospacing="1" w:line="240" w:lineRule="auto"/>
-        <w:rPr>
-          <w:rFonts w:ascii="Times New Roman" w:eastAsia="Times New Roman" w:hAnsi="Times New Roman" w:cs="Times New Roman"/>
-          <w:kern w:val="0"/>
-          <w:sz w:val="24"/>
-          <w:szCs w:val="24"/>
-          <w:lang w:eastAsia="en-IN" w:bidi="ne-NP"/>
-          <w14:ligatures w14:val="none"/>
-        </w:rPr>
-      </w:pPr>
+          <w:sz w:val="40"/>
+          <w:szCs w:val="40"/>
+          <w:lang w:eastAsia="en-IN" w:bidi="ne-NP"/>
+          <w14:ligatures w14:val="none"/>
+        </w:rPr>
+      </w:pPr>
+      <w:r>
+        <w:rPr>
+          <w:rFonts w:ascii="Times New Roman" w:eastAsia="Times New Roman" w:hAnsi="Times New Roman" w:cs="Times New Roman"/>
+          <w:noProof/>
+          <w:kern w:val="0"/>
+          <w:sz w:val="24"/>
+          <w:szCs w:val="24"/>
+          <w:lang w:eastAsia="en-IN" w:bidi="ne-NP"/>
+          <w14:ligatures w14:val="none"/>
+        </w:rPr>
+        <w:drawing>
+          <wp:anchor distT="0" distB="0" distL="114300" distR="114300" simplePos="0" relativeHeight="251658240" behindDoc="0" locked="0" layoutInCell="1" allowOverlap="1" wp14:anchorId="33564A9F" wp14:editId="4A6FBE8E">
+            <wp:simplePos x="0" y="0"/>
+            <wp:positionH relativeFrom="margin">
+              <wp:align>center</wp:align>
+            </wp:positionH>
+            <wp:positionV relativeFrom="paragraph">
+              <wp:posOffset>586</wp:posOffset>
+            </wp:positionV>
+            <wp:extent cx="459105" cy="459105"/>
+            <wp:effectExtent l="0" t="0" r="0" b="0"/>
+            <wp:wrapThrough wrapText="bothSides">
+              <wp:wrapPolygon edited="0">
+                <wp:start x="4481" y="0"/>
+                <wp:lineTo x="0" y="4481"/>
+                <wp:lineTo x="0" y="16133"/>
+                <wp:lineTo x="4481" y="20614"/>
+                <wp:lineTo x="16133" y="20614"/>
+                <wp:lineTo x="20614" y="16133"/>
+                <wp:lineTo x="20614" y="4481"/>
+                <wp:lineTo x="16133" y="0"/>
+                <wp:lineTo x="4481" y="0"/>
+              </wp:wrapPolygon>
+            </wp:wrapThrough>
+            <wp:docPr id="36859476" name="Picture 1"/>
+            <wp:cNvGraphicFramePr>
+              <a:graphicFrameLocks xmlns:a="http://schemas.openxmlformats.org/drawingml/2006/main" noChangeAspect="1"/>
+            </wp:cNvGraphicFramePr>
+            <a:graphic xmlns:a="http://schemas.openxmlformats.org/drawingml/2006/main">
+              <a:graphicData uri="http://schemas.openxmlformats.org/drawingml/2006/picture">
+                <pic:pic xmlns:pic="http://schemas.openxmlformats.org/drawingml/2006/picture">
+                  <pic:nvPicPr>
+                    <pic:cNvPr id="0" name="Picture 6"/>
+                    <pic:cNvPicPr>
+                      <a:picLocks noChangeAspect="1" noChangeArrowheads="1"/>
+                    </pic:cNvPicPr>
+                  </pic:nvPicPr>
+                  <pic:blipFill>
+                    <a:blip r:embed="rId8" cstate="print">
+                      <a:extLst>
+                        <a:ext uri="{28A0092B-C50C-407E-A947-70E740481C1C}">
+                          <a14:useLocalDpi xmlns:a14="http://schemas.microsoft.com/office/drawing/2010/main" val="0"/>
+                        </a:ext>
+                      </a:extLst>
+                    </a:blip>
+                    <a:srcRect/>
+                    <a:stretch>
+                      <a:fillRect/>
+                    </a:stretch>
+                  </pic:blipFill>
+                  <pic:spPr bwMode="auto">
+                    <a:xfrm>
+                      <a:off x="0" y="0"/>
+                      <a:ext cx="459105" cy="459105"/>
+                    </a:xfrm>
+                    <a:prstGeom prst="rect">
+                      <a:avLst/>
+                    </a:prstGeom>
+                    <a:noFill/>
+                    <a:ln>
+                      <a:noFill/>
+                    </a:ln>
+                  </pic:spPr>
+                </pic:pic>
+              </a:graphicData>
+            </a:graphic>
+            <wp14:sizeRelH relativeFrom="page">
+              <wp14:pctWidth>0</wp14:pctWidth>
+            </wp14:sizeRelH>
+            <wp14:sizeRelV relativeFrom="page">
+              <wp14:pctHeight>0</wp14:pctHeight>
+            </wp14:sizeRelV>
+          </wp:anchor>
+        </w:drawing>
+      </w:r>
       <w:r>
         <w:rPr>
           <w:rFonts w:ascii="Times New Roman" w:eastAsia="Times New Roman" w:hAnsi="Times New Roman" w:cs="Times New Roman"/>
           <w:b/>
           <w:bCs/>
           <w:kern w:val="0"/>
-          <w:sz w:val="24"/>
-          <w:szCs w:val="24"/>
-          <w:lang w:eastAsia="en-IN" w:bidi="ne-NP"/>
-          <w14:ligatures w14:val="none"/>
-        </w:rPr>
-        <w:t>Last Updated: [Date]</w:t>
-      </w:r>
-    </w:p>
-    <w:p>
-      <w:pPr>
-        <w:spacing w:before="100" w:beforeAutospacing="1" w:after="100" w:afterAutospacing="1" w:line="240" w:lineRule="auto"/>
-        <w:rPr>
-          <w:rFonts w:ascii="Times New Roman" w:eastAsia="Times New Roman" w:hAnsi="Times New Roman" w:cs="Times New Roman"/>
-          <w:kern w:val="0"/>
-          <w:sz w:val="24"/>
-          <w:szCs w:val="24"/>
-          <w:lang w:eastAsia="en-IN" w:bidi="ne-NP"/>
-          <w14:ligatures w14:val="none"/>
-        </w:rPr>
-      </w:pPr>
-      <w:r>
-        <w:rPr>
-          <w:rFonts w:ascii="Times New Roman" w:eastAsia="Times New Roman" w:hAnsi="Times New Roman" w:cs="Times New Roman"/>
-          <w:kern w:val="0"/>
-          <w:sz w:val="24"/>
-          <w:szCs w:val="24"/>
-          <w:lang w:eastAsia="en-IN" w:bidi="ne-NP"/>
-          <w14:ligatures w14:val="none"/>
-        </w:rPr>
-        <w:t>Welcome to The Arts Diary! These Terms of Service ("Terms") govern your use of our services, including our website, products, and any other features, technologies, or functionalities offered by The Arts Diary (collectively, "Services"). By using our Services, you agree to these Terms.</w:t>
-      </w:r>
-    </w:p>
-    <w:p>
-      <w:pPr>
-        <w:spacing w:before="100" w:beforeAutospacing="1" w:after="100" w:afterAutospacing="1" w:line="240" w:lineRule="auto"/>
-        <w:rPr>
-          <w:rFonts w:ascii="Times New Roman" w:eastAsia="Times New Roman" w:hAnsi="Times New Roman" w:cs="Times New Roman"/>
-          <w:kern w:val="0"/>
-          <w:sz w:val="24"/>
-          <w:szCs w:val="24"/>
-          <w:lang w:eastAsia="en-IN" w:bidi="ne-NP"/>
-          <w14:ligatures w14:val="none"/>
-        </w:rPr>
-      </w:pPr>
-      <w:r>
-        <w:rPr>
-          <w:rFonts w:ascii="Times New Roman" w:eastAsia="Times New Roman" w:hAnsi="Times New Roman" w:cs="Times New Roman"/>
+          <w:sz w:val="40"/>
+          <w:szCs w:val="40"/>
+          <w:lang w:eastAsia="en-IN" w:bidi="ne-NP"/>
+          <w14:ligatures w14:val="none"/>
+        </w:rPr>
+        <w:t xml:space="preserve"> </w:t>
+      </w:r>
+    </w:p>
+    <w:p>
+      <w:pPr>
+        <w:pBdr>
+          <w:bottom w:val="single" w:sz="6" w:space="1" w:color="auto"/>
+        </w:pBdr>
+        <w:spacing w:before="100" w:beforeAutospacing="1" w:after="100" w:afterAutospacing="1" w:line="240" w:lineRule="auto"/>
+        <w:jc w:val="center"/>
+        <w:rPr>
+          <w:rFonts w:ascii="Syne Medium" w:eastAsia="Times New Roman" w:hAnsi="Syne Medium" w:cs="Times New Roman"/>
           <w:b/>
           <w:bCs/>
           <w:kern w:val="0"/>
-          <w:sz w:val="24"/>
-          <w:szCs w:val="24"/>
-          <w:lang w:eastAsia="en-IN" w:bidi="ne-NP"/>
-          <w14:ligatures w14:val="none"/>
-        </w:rPr>
-        <w:t>1. Acceptance of Terms</w:t>
-      </w:r>
-    </w:p>
-    <w:p>
-      <w:pPr>
-        <w:spacing w:before="100" w:beforeAutospacing="1" w:after="100" w:afterAutospacing="1" w:line="240" w:lineRule="auto"/>
-        <w:rPr>
-          <w:rFonts w:ascii="Times New Roman" w:eastAsia="Times New Roman" w:hAnsi="Times New Roman" w:cs="Times New Roman"/>
-          <w:kern w:val="0"/>
-          <w:sz w:val="24"/>
-          <w:szCs w:val="24"/>
-          <w:lang w:eastAsia="en-IN" w:bidi="ne-NP"/>
-          <w14:ligatures w14:val="none"/>
-        </w:rPr>
-      </w:pPr>
-      <w:r>
-        <w:rPr>
-          <w:rFonts w:ascii="Times New Roman" w:eastAsia="Times New Roman" w:hAnsi="Times New Roman" w:cs="Times New Roman"/>
-          <w:kern w:val="0"/>
-          <w:sz w:val="24"/>
-          <w:szCs w:val="24"/>
-          <w:lang w:eastAsia="en-IN" w:bidi="ne-NP"/>
-          <w14:ligatures w14:val="none"/>
-        </w:rPr>
-        <w:t>By accessing or using our Services, you agree to be bound by these Terms and our Privacy Policy. If you do not agree with any part of these Terms, you must not use our Services.</w:t>
-      </w:r>
-    </w:p>
-    <w:p>
-      <w:pPr>
-        <w:spacing w:before="100" w:beforeAutospacing="1" w:after="100" w:afterAutospacing="1" w:line="240" w:lineRule="auto"/>
-        <w:rPr>
-          <w:rFonts w:ascii="Times New Roman" w:eastAsia="Times New Roman" w:hAnsi="Times New Roman" w:cs="Times New Roman"/>
-          <w:kern w:val="0"/>
-          <w:sz w:val="24"/>
-          <w:szCs w:val="24"/>
-          <w:lang w:eastAsia="en-IN" w:bidi="ne-NP"/>
-          <w14:ligatures w14:val="none"/>
-        </w:rPr>
-      </w:pPr>
-      <w:r>
-        <w:rPr>
-          <w:rFonts w:ascii="Times New Roman" w:eastAsia="Times New Roman" w:hAnsi="Times New Roman" w:cs="Times New Roman"/>
+          <w:sz w:val="40"/>
+          <w:szCs w:val="40"/>
+          <w:lang w:eastAsia="en-IN" w:bidi="ne-NP"/>
+          <w14:ligatures w14:val="none"/>
+        </w:rPr>
+      </w:pPr>
+      <w:r>
+        <w:rPr>
+          <w:rFonts w:ascii="Syne Medium" w:eastAsia="Times New Roman" w:hAnsi="Syne Medium" w:cs="Times New Roman"/>
           <w:b/>
           <w:bCs/>
           <w:kern w:val="0"/>
+          <w:sz w:val="40"/>
+          <w:szCs w:val="40"/>
+          <w:lang w:eastAsia="en-IN" w:bidi="ne-NP"/>
+          <w14:ligatures w14:val="none"/>
+        </w:rPr>
+        <w:t>The Arts Di</w:t>
+      </w:r>
+      <w:r>
+        <w:rPr>
+          <w:rFonts w:ascii="Syne Medium" w:eastAsia="Times New Roman" w:hAnsi="Syne Medium" w:cs="Times New Roman"/>
+          <w:b/>
+          <w:bCs/>
+          <w:kern w:val="0"/>
+          <w:sz w:val="40"/>
+          <w:szCs w:val="40"/>
+          <w:lang w:eastAsia="en-IN" w:bidi="ne-NP"/>
+          <w14:ligatures w14:val="none"/>
+        </w:rPr>
+        <w:t>a</w:t>
+      </w:r>
+      <w:r>
+        <w:rPr>
+          <w:rFonts w:ascii="Syne Medium" w:eastAsia="Times New Roman" w:hAnsi="Syne Medium" w:cs="Times New Roman"/>
+          <w:b/>
+          <w:bCs/>
+          <w:kern w:val="0"/>
+          <w:sz w:val="40"/>
+          <w:szCs w:val="40"/>
+          <w:lang w:eastAsia="en-IN" w:bidi="ne-NP"/>
+          <w14:ligatures w14:val="none"/>
+        </w:rPr>
+        <w:t>ry</w:t>
+      </w:r>
+    </w:p>
+    <w:p>
+      <w:pPr>
+        <w:spacing w:before="100" w:beforeAutospacing="1" w:after="100" w:afterAutospacing="1" w:line="240" w:lineRule="auto"/>
+        <w:jc w:val="center"/>
+        <w:rPr>
+          <w:rFonts w:ascii="Times New Roman" w:eastAsia="Times New Roman" w:hAnsi="Times New Roman" w:cs="Times New Roman"/>
+          <w:kern w:val="0"/>
+          <w:sz w:val="30"/>
+          <w:szCs w:val="30"/>
+          <w:lang w:eastAsia="en-IN" w:bidi="ne-NP"/>
+          <w14:ligatures w14:val="none"/>
+        </w:rPr>
+      </w:pPr>
+      <w:r>
+        <w:rPr>
+          <w:rFonts w:ascii="Times New Roman" w:eastAsia="Times New Roman" w:hAnsi="Times New Roman" w:cs="Times New Roman"/>
+          <w:b/>
+          <w:bCs/>
+          <w:kern w:val="0"/>
+          <w:sz w:val="30"/>
+          <w:szCs w:val="30"/>
+          <w:lang w:eastAsia="en-IN" w:bidi="ne-NP"/>
+          <w14:ligatures w14:val="none"/>
+        </w:rPr>
+        <w:t>Terms of Service</w:t>
+      </w:r>
+    </w:p>
+    <w:p>
+      <w:pPr>
+        <w:spacing w:before="100" w:beforeAutospacing="1" w:after="100" w:afterAutospacing="1" w:line="240" w:lineRule="auto"/>
+        <w:jc w:val="both"/>
+        <w:rPr>
+          <w:rFonts w:ascii="Times New Roman" w:eastAsia="Times New Roman" w:hAnsi="Times New Roman" w:cs="Times New Roman"/>
+          <w:kern w:val="0"/>
+          <w:sz w:val="18"/>
+          <w:szCs w:val="18"/>
+          <w:lang w:eastAsia="en-IN" w:bidi="ne-NP"/>
+          <w14:ligatures w14:val="none"/>
+        </w:rPr>
+      </w:pPr>
+      <w:r>
+        <w:rPr>
+          <w:rFonts w:ascii="Times New Roman" w:eastAsia="Times New Roman" w:hAnsi="Times New Roman" w:cs="Times New Roman"/>
+          <w:b/>
+          <w:bCs/>
+          <w:kern w:val="0"/>
+          <w:sz w:val="18"/>
+          <w:szCs w:val="18"/>
+          <w:lang w:eastAsia="en-IN" w:bidi="ne-NP"/>
+          <w14:ligatures w14:val="none"/>
+        </w:rPr>
+        <w:t xml:space="preserve">Last Updated: </w:t>
+      </w:r>
+      <w:r>
+        <w:rPr>
+          <w:rFonts w:ascii="Times New Roman" w:eastAsia="Times New Roman" w:hAnsi="Times New Roman" w:cs="Times New Roman"/>
+          <w:b/>
+          <w:bCs/>
+          <w:kern w:val="0"/>
+          <w:sz w:val="18"/>
+          <w:szCs w:val="18"/>
+          <w:lang w:eastAsia="en-IN" w:bidi="ne-NP"/>
+          <w14:ligatures w14:val="none"/>
+        </w:rPr>
+        <w:t>06 July, 2024</w:t>
+      </w:r>
+    </w:p>
+    <w:p>
+      <w:pPr>
+        <w:spacing w:before="100" w:beforeAutospacing="1" w:after="100" w:afterAutospacing="1" w:line="240" w:lineRule="auto"/>
+        <w:jc w:val="both"/>
+        <w:rPr>
+          <w:rFonts w:ascii="Times New Roman" w:eastAsia="Times New Roman" w:hAnsi="Times New Roman" w:cs="Times New Roman"/>
+          <w:kern w:val="0"/>
+          <w:sz w:val="24"/>
+          <w:szCs w:val="24"/>
+          <w:lang w:eastAsia="en-IN" w:bidi="ne-NP"/>
+          <w14:ligatures w14:val="none"/>
+        </w:rPr>
+      </w:pPr>
+      <w:r>
+        <w:rPr>
+          <w:rFonts w:ascii="Times New Roman" w:eastAsia="Times New Roman" w:hAnsi="Times New Roman" w:cs="Times New Roman"/>
+          <w:kern w:val="0"/>
+          <w:sz w:val="24"/>
+          <w:szCs w:val="24"/>
+          <w:lang w:eastAsia="en-IN" w:bidi="ne-NP"/>
+          <w14:ligatures w14:val="none"/>
+        </w:rPr>
+        <w:t>Welcome to The Arts Diary! These Terms of Service ("Terms") govern your use of our services, including our website, products, and any other features, technologies, or functionalities offered by The Arts Diary (collectively, "Services"). By using our Services, you agree to these Terms.</w:t>
+      </w:r>
+    </w:p>
+    <w:p>
+      <w:pPr>
+        <w:spacing w:before="100" w:beforeAutospacing="1" w:after="100" w:afterAutospacing="1" w:line="240" w:lineRule="auto"/>
+        <w:jc w:val="both"/>
+        <w:rPr>
+          <w:rFonts w:ascii="Times New Roman" w:eastAsia="Times New Roman" w:hAnsi="Times New Roman" w:cs="Times New Roman"/>
+          <w:kern w:val="0"/>
+          <w:sz w:val="24"/>
+          <w:szCs w:val="24"/>
+          <w:lang w:eastAsia="en-IN" w:bidi="ne-NP"/>
+          <w14:ligatures w14:val="none"/>
+        </w:rPr>
+      </w:pPr>
+      <w:r>
+        <w:rPr>
+          <w:rFonts w:ascii="Times New Roman" w:eastAsia="Times New Roman" w:hAnsi="Times New Roman" w:cs="Times New Roman"/>
+          <w:b/>
+          <w:bCs/>
+          <w:kern w:val="0"/>
+          <w:sz w:val="24"/>
+          <w:szCs w:val="24"/>
+          <w:lang w:eastAsia="en-IN" w:bidi="ne-NP"/>
+          <w14:ligatures w14:val="none"/>
+        </w:rPr>
+        <w:t>1. Acceptance of Terms</w:t>
+      </w:r>
+    </w:p>
+    <w:p>
+      <w:pPr>
+        <w:spacing w:before="100" w:beforeAutospacing="1" w:after="100" w:afterAutospacing="1" w:line="240" w:lineRule="auto"/>
+        <w:jc w:val="both"/>
+        <w:rPr>
+          <w:rFonts w:ascii="Times New Roman" w:eastAsia="Times New Roman" w:hAnsi="Times New Roman" w:cs="Times New Roman"/>
+          <w:kern w:val="0"/>
+          <w:sz w:val="24"/>
+          <w:szCs w:val="24"/>
+          <w:lang w:eastAsia="en-IN" w:bidi="ne-NP"/>
+          <w14:ligatures w14:val="none"/>
+        </w:rPr>
+      </w:pPr>
+      <w:r>
+        <w:rPr>
+          <w:rFonts w:ascii="Times New Roman" w:eastAsia="Times New Roman" w:hAnsi="Times New Roman" w:cs="Times New Roman"/>
+          <w:kern w:val="0"/>
+          <w:sz w:val="24"/>
+          <w:szCs w:val="24"/>
+          <w:lang w:eastAsia="en-IN" w:bidi="ne-NP"/>
+          <w14:ligatures w14:val="none"/>
+        </w:rPr>
+        <w:t>By accessing or using our Services, you agree to be bound by these Terms and our Privacy Policy. If you do not agree with any part of these Terms, you must not use our Services.</w:t>
+      </w:r>
+    </w:p>
+    <w:p>
+      <w:pPr>
+        <w:spacing w:before="100" w:beforeAutospacing="1" w:after="100" w:afterAutospacing="1" w:line="240" w:lineRule="auto"/>
+        <w:jc w:val="both"/>
+        <w:rPr>
+          <w:rFonts w:ascii="Times New Roman" w:eastAsia="Times New Roman" w:hAnsi="Times New Roman" w:cs="Times New Roman"/>
+          <w:kern w:val="0"/>
+          <w:sz w:val="24"/>
+          <w:szCs w:val="24"/>
+          <w:lang w:eastAsia="en-IN" w:bidi="ne-NP"/>
+          <w14:ligatures w14:val="none"/>
+        </w:rPr>
+      </w:pPr>
+      <w:r>
+        <w:rPr>
+          <w:rFonts w:ascii="Times New Roman" w:eastAsia="Times New Roman" w:hAnsi="Times New Roman" w:cs="Times New Roman"/>
+          <w:b/>
+          <w:bCs/>
+          <w:kern w:val="0"/>
           <w:sz w:val="24"/>
           <w:szCs w:val="24"/>
           <w:lang w:eastAsia="en-IN" w:bidi="ne-NP"/>
@@ -157,6 +348,7 @@
     <w:p>
       <w:pPr>
         <w:spacing w:before="100" w:beforeAutospacing="1" w:after="100" w:afterAutospacing="1" w:line="240" w:lineRule="auto"/>
+        <w:jc w:val="both"/>
         <w:rPr>
           <w:rFonts w:ascii="Times New Roman" w:eastAsia="Times New Roman" w:hAnsi="Times New Roman" w:cs="Times New Roman"/>
           <w:kern w:val="0"/>
@@ -185,6 +377,7 @@
           <w:numId w:val="1"/>
         </w:numPr>
         <w:spacing w:before="100" w:beforeAutospacing="1" w:after="100" w:afterAutospacing="1" w:line="240" w:lineRule="auto"/>
+        <w:jc w:val="both"/>
         <w:rPr>
           <w:rFonts w:ascii="Times New Roman" w:eastAsia="Times New Roman" w:hAnsi="Times New Roman" w:cs="Times New Roman"/>
           <w:kern w:val="0"/>
@@ -213,6 +406,7 @@
           <w:numId w:val="1"/>
         </w:numPr>
         <w:spacing w:before="100" w:beforeAutospacing="1" w:after="100" w:afterAutospacing="1" w:line="240" w:lineRule="auto"/>
+        <w:jc w:val="both"/>
         <w:rPr>
           <w:rFonts w:ascii="Times New Roman" w:eastAsia="Times New Roman" w:hAnsi="Times New Roman" w:cs="Times New Roman"/>
           <w:kern w:val="0"/>
@@ -241,6 +435,7 @@
           <w:numId w:val="1"/>
         </w:numPr>
         <w:spacing w:before="100" w:beforeAutospacing="1" w:after="100" w:afterAutospacing="1" w:line="240" w:lineRule="auto"/>
+        <w:jc w:val="both"/>
         <w:rPr>
           <w:rFonts w:ascii="Times New Roman" w:eastAsia="Times New Roman" w:hAnsi="Times New Roman" w:cs="Times New Roman"/>
           <w:kern w:val="0"/>
@@ -269,6 +464,7 @@
           <w:numId w:val="1"/>
         </w:numPr>
         <w:spacing w:before="100" w:beforeAutospacing="1" w:after="100" w:afterAutospacing="1" w:line="240" w:lineRule="auto"/>
+        <w:jc w:val="both"/>
         <w:rPr>
           <w:rFonts w:ascii="Times New Roman" w:eastAsia="Times New Roman" w:hAnsi="Times New Roman" w:cs="Times New Roman"/>
           <w:kern w:val="0"/>
@@ -297,6 +493,7 @@
           <w:numId w:val="1"/>
         </w:numPr>
         <w:spacing w:before="100" w:beforeAutospacing="1" w:after="100" w:afterAutospacing="1" w:line="240" w:lineRule="auto"/>
+        <w:jc w:val="both"/>
         <w:rPr>
           <w:rFonts w:ascii="Times New Roman" w:eastAsia="Times New Roman" w:hAnsi="Times New Roman" w:cs="Times New Roman"/>
           <w:kern w:val="0"/>
@@ -321,6 +518,7 @@
     <w:p>
       <w:pPr>
         <w:spacing w:before="100" w:beforeAutospacing="1" w:after="100" w:afterAutospacing="1" w:line="240" w:lineRule="auto"/>
+        <w:jc w:val="both"/>
         <w:rPr>
           <w:rFonts w:ascii="Times New Roman" w:eastAsia="Times New Roman" w:hAnsi="Times New Roman" w:cs="Times New Roman"/>
           <w:kern w:val="0"/>
@@ -347,6 +545,7 @@
     <w:p>
       <w:pPr>
         <w:spacing w:before="100" w:beforeAutospacing="1" w:after="100" w:afterAutospacing="1" w:line="240" w:lineRule="auto"/>
+        <w:jc w:val="both"/>
         <w:rPr>
           <w:rFonts w:ascii="Times New Roman" w:eastAsia="Times New Roman" w:hAnsi="Times New Roman" w:cs="Times New Roman"/>
           <w:kern w:val="0"/>
@@ -375,6 +574,7 @@
           <w:numId w:val="2"/>
         </w:numPr>
         <w:spacing w:before="100" w:beforeAutospacing="1" w:after="100" w:afterAutospacing="1" w:line="240" w:lineRule="auto"/>
+        <w:jc w:val="both"/>
         <w:rPr>
           <w:rFonts w:ascii="Times New Roman" w:eastAsia="Times New Roman" w:hAnsi="Times New Roman" w:cs="Times New Roman"/>
           <w:kern w:val="0"/>
@@ -403,38 +603,26 @@
           <w:numId w:val="2"/>
         </w:numPr>
         <w:spacing w:before="100" w:beforeAutospacing="1" w:after="100" w:afterAutospacing="1" w:line="240" w:lineRule="auto"/>
-        <w:rPr>
-          <w:rFonts w:ascii="Times New Roman" w:eastAsia="Times New Roman" w:hAnsi="Times New Roman" w:cs="Times New Roman"/>
-          <w:kern w:val="0"/>
-          <w:sz w:val="24"/>
-          <w:szCs w:val="24"/>
-          <w:lang w:eastAsia="en-IN" w:bidi="ne-NP"/>
-          <w14:ligatures w14:val="none"/>
-        </w:rPr>
-      </w:pPr>
-      <w:proofErr w:type="gramStart"/>
-      <w:r>
-        <w:rPr>
-          <w:rFonts w:ascii="Times New Roman" w:eastAsia="Times New Roman" w:hAnsi="Times New Roman" w:cs="Times New Roman"/>
-          <w:kern w:val="0"/>
-          <w:sz w:val="24"/>
-          <w:szCs w:val="24"/>
-          <w:lang w:eastAsia="en-IN" w:bidi="ne-NP"/>
-          <w14:ligatures w14:val="none"/>
-        </w:rPr>
-        <w:t>For the purpose of</w:t>
-      </w:r>
-      <w:proofErr w:type="gramEnd"/>
-      <w:r>
-        <w:rPr>
-          <w:rFonts w:ascii="Times New Roman" w:eastAsia="Times New Roman" w:hAnsi="Times New Roman" w:cs="Times New Roman"/>
-          <w:kern w:val="0"/>
-          <w:sz w:val="24"/>
-          <w:szCs w:val="24"/>
-          <w:lang w:eastAsia="en-IN" w:bidi="ne-NP"/>
-          <w14:ligatures w14:val="none"/>
-        </w:rPr>
-        <w:t xml:space="preserve"> exploiting, harming, or attempting to exploit or harm minors in any way.</w:t>
+        <w:jc w:val="both"/>
+        <w:rPr>
+          <w:rFonts w:ascii="Times New Roman" w:eastAsia="Times New Roman" w:hAnsi="Times New Roman" w:cs="Times New Roman"/>
+          <w:kern w:val="0"/>
+          <w:sz w:val="24"/>
+          <w:szCs w:val="24"/>
+          <w:lang w:eastAsia="en-IN" w:bidi="ne-NP"/>
+          <w14:ligatures w14:val="none"/>
+        </w:rPr>
+      </w:pPr>
+      <w:r>
+        <w:rPr>
+          <w:rFonts w:ascii="Times New Roman" w:eastAsia="Times New Roman" w:hAnsi="Times New Roman" w:cs="Times New Roman"/>
+          <w:kern w:val="0"/>
+          <w:sz w:val="24"/>
+          <w:szCs w:val="24"/>
+          <w:lang w:eastAsia="en-IN" w:bidi="ne-NP"/>
+          <w14:ligatures w14:val="none"/>
+        </w:rPr>
+        <w:t>For the purpose of exploiting, harming, or attempting to exploit or harm minors in any way.</w:t>
       </w:r>
     </w:p>
     <w:p>
@@ -444,6 +632,7 @@
           <w:numId w:val="2"/>
         </w:numPr>
         <w:spacing w:before="100" w:beforeAutospacing="1" w:after="100" w:afterAutospacing="1" w:line="240" w:lineRule="auto"/>
+        <w:jc w:val="both"/>
         <w:rPr>
           <w:rFonts w:ascii="Times New Roman" w:eastAsia="Times New Roman" w:hAnsi="Times New Roman" w:cs="Times New Roman"/>
           <w:kern w:val="0"/>
@@ -472,6 +661,7 @@
           <w:numId w:val="2"/>
         </w:numPr>
         <w:spacing w:before="100" w:beforeAutospacing="1" w:after="100" w:afterAutospacing="1" w:line="240" w:lineRule="auto"/>
+        <w:jc w:val="both"/>
         <w:rPr>
           <w:rFonts w:ascii="Times New Roman" w:eastAsia="Times New Roman" w:hAnsi="Times New Roman" w:cs="Times New Roman"/>
           <w:kern w:val="0"/>
@@ -496,6 +686,7 @@
     <w:p>
       <w:pPr>
         <w:spacing w:before="100" w:beforeAutospacing="1" w:after="100" w:afterAutospacing="1" w:line="240" w:lineRule="auto"/>
+        <w:jc w:val="both"/>
         <w:rPr>
           <w:rFonts w:ascii="Times New Roman" w:eastAsia="Times New Roman" w:hAnsi="Times New Roman" w:cs="Times New Roman"/>
           <w:kern w:val="0"/>
@@ -526,6 +717,7 @@
           <w:numId w:val="3"/>
         </w:numPr>
         <w:spacing w:before="100" w:beforeAutospacing="1" w:after="100" w:afterAutospacing="1" w:line="240" w:lineRule="auto"/>
+        <w:jc w:val="both"/>
         <w:rPr>
           <w:rFonts w:ascii="Times New Roman" w:eastAsia="Times New Roman" w:hAnsi="Times New Roman" w:cs="Times New Roman"/>
           <w:kern w:val="0"/>
@@ -567,6 +759,7 @@
           <w:numId w:val="3"/>
         </w:numPr>
         <w:spacing w:before="100" w:beforeAutospacing="1" w:after="100" w:afterAutospacing="1" w:line="240" w:lineRule="auto"/>
+        <w:jc w:val="both"/>
         <w:rPr>
           <w:rFonts w:ascii="Times New Roman" w:eastAsia="Times New Roman" w:hAnsi="Times New Roman" w:cs="Times New Roman"/>
           <w:kern w:val="0"/>
@@ -608,6 +801,7 @@
           <w:numId w:val="3"/>
         </w:numPr>
         <w:spacing w:before="100" w:beforeAutospacing="1" w:after="100" w:afterAutospacing="1" w:line="240" w:lineRule="auto"/>
+        <w:jc w:val="both"/>
         <w:rPr>
           <w:rFonts w:ascii="Times New Roman" w:eastAsia="Times New Roman" w:hAnsi="Times New Roman" w:cs="Times New Roman"/>
           <w:kern w:val="0"/>
@@ -645,6 +839,7 @@
     <w:p>
       <w:pPr>
         <w:spacing w:before="100" w:beforeAutospacing="1" w:after="100" w:afterAutospacing="1" w:line="240" w:lineRule="auto"/>
+        <w:jc w:val="both"/>
         <w:rPr>
           <w:rFonts w:ascii="Times New Roman" w:eastAsia="Times New Roman" w:hAnsi="Times New Roman" w:cs="Times New Roman"/>
           <w:kern w:val="0"/>
@@ -675,6 +870,7 @@
           <w:numId w:val="4"/>
         </w:numPr>
         <w:spacing w:before="100" w:beforeAutospacing="1" w:after="100" w:afterAutospacing="1" w:line="240" w:lineRule="auto"/>
+        <w:jc w:val="both"/>
         <w:rPr>
           <w:rFonts w:ascii="Times New Roman" w:eastAsia="Times New Roman" w:hAnsi="Times New Roman" w:cs="Times New Roman"/>
           <w:kern w:val="0"/>
@@ -717,6 +913,7 @@
           <w:numId w:val="4"/>
         </w:numPr>
         <w:spacing w:before="100" w:beforeAutospacing="1" w:after="100" w:afterAutospacing="1" w:line="240" w:lineRule="auto"/>
+        <w:jc w:val="both"/>
         <w:rPr>
           <w:rFonts w:ascii="Times New Roman" w:eastAsia="Times New Roman" w:hAnsi="Times New Roman" w:cs="Times New Roman"/>
           <w:kern w:val="0"/>
@@ -754,6 +951,7 @@
     <w:p>
       <w:pPr>
         <w:spacing w:before="100" w:beforeAutospacing="1" w:after="100" w:afterAutospacing="1" w:line="240" w:lineRule="auto"/>
+        <w:jc w:val="both"/>
         <w:rPr>
           <w:rFonts w:ascii="Times New Roman" w:eastAsia="Times New Roman" w:hAnsi="Times New Roman" w:cs="Times New Roman"/>
           <w:kern w:val="0"/>
@@ -784,6 +982,7 @@
           <w:numId w:val="5"/>
         </w:numPr>
         <w:spacing w:before="100" w:beforeAutospacing="1" w:after="100" w:afterAutospacing="1" w:line="240" w:lineRule="auto"/>
+        <w:jc w:val="both"/>
         <w:rPr>
           <w:rFonts w:ascii="Times New Roman" w:eastAsia="Times New Roman" w:hAnsi="Times New Roman" w:cs="Times New Roman"/>
           <w:kern w:val="0"/>
@@ -825,6 +1024,7 @@
           <w:numId w:val="5"/>
         </w:numPr>
         <w:spacing w:before="100" w:beforeAutospacing="1" w:after="100" w:afterAutospacing="1" w:line="240" w:lineRule="auto"/>
+        <w:jc w:val="both"/>
         <w:rPr>
           <w:rFonts w:ascii="Times New Roman" w:eastAsia="Times New Roman" w:hAnsi="Times New Roman" w:cs="Times New Roman"/>
           <w:kern w:val="0"/>
@@ -866,6 +1066,7 @@
           <w:numId w:val="5"/>
         </w:numPr>
         <w:spacing w:before="100" w:beforeAutospacing="1" w:after="100" w:afterAutospacing="1" w:line="240" w:lineRule="auto"/>
+        <w:jc w:val="both"/>
         <w:rPr>
           <w:rFonts w:ascii="Times New Roman" w:eastAsia="Times New Roman" w:hAnsi="Times New Roman" w:cs="Times New Roman"/>
           <w:kern w:val="0"/>
@@ -903,6 +1104,7 @@
     <w:p>
       <w:pPr>
         <w:spacing w:before="100" w:beforeAutospacing="1" w:after="100" w:afterAutospacing="1" w:line="240" w:lineRule="auto"/>
+        <w:jc w:val="both"/>
         <w:rPr>
           <w:rFonts w:ascii="Times New Roman" w:eastAsia="Times New Roman" w:hAnsi="Times New Roman" w:cs="Times New Roman"/>
           <w:kern w:val="0"/>
@@ -929,6 +1131,7 @@
     <w:p>
       <w:pPr>
         <w:spacing w:before="100" w:beforeAutospacing="1" w:after="100" w:afterAutospacing="1" w:line="240" w:lineRule="auto"/>
+        <w:jc w:val="both"/>
         <w:rPr>
           <w:rFonts w:ascii="Times New Roman" w:eastAsia="Times New Roman" w:hAnsi="Times New Roman" w:cs="Times New Roman"/>
           <w:kern w:val="0"/>
@@ -957,6 +1160,7 @@
           <w:numId w:val="6"/>
         </w:numPr>
         <w:spacing w:before="100" w:beforeAutospacing="1" w:after="100" w:afterAutospacing="1" w:line="240" w:lineRule="auto"/>
+        <w:jc w:val="both"/>
         <w:rPr>
           <w:rFonts w:ascii="Times New Roman" w:eastAsia="Times New Roman" w:hAnsi="Times New Roman" w:cs="Times New Roman"/>
           <w:kern w:val="0"/>
@@ -985,6 +1189,7 @@
           <w:numId w:val="6"/>
         </w:numPr>
         <w:spacing w:before="100" w:beforeAutospacing="1" w:after="100" w:afterAutospacing="1" w:line="240" w:lineRule="auto"/>
+        <w:jc w:val="both"/>
         <w:rPr>
           <w:rFonts w:ascii="Times New Roman" w:eastAsia="Times New Roman" w:hAnsi="Times New Roman" w:cs="Times New Roman"/>
           <w:kern w:val="0"/>
@@ -1013,6 +1218,7 @@
           <w:numId w:val="6"/>
         </w:numPr>
         <w:spacing w:before="100" w:beforeAutospacing="1" w:after="100" w:afterAutospacing="1" w:line="240" w:lineRule="auto"/>
+        <w:jc w:val="both"/>
         <w:rPr>
           <w:rFonts w:ascii="Times New Roman" w:eastAsia="Times New Roman" w:hAnsi="Times New Roman" w:cs="Times New Roman"/>
           <w:kern w:val="0"/>
@@ -1041,6 +1247,7 @@
           <w:numId w:val="6"/>
         </w:numPr>
         <w:spacing w:before="100" w:beforeAutospacing="1" w:after="100" w:afterAutospacing="1" w:line="240" w:lineRule="auto"/>
+        <w:jc w:val="both"/>
         <w:rPr>
           <w:rFonts w:ascii="Times New Roman" w:eastAsia="Times New Roman" w:hAnsi="Times New Roman" w:cs="Times New Roman"/>
           <w:kern w:val="0"/>
@@ -1069,54 +1276,32 @@
           <w:numId w:val="6"/>
         </w:numPr>
         <w:spacing w:before="100" w:beforeAutospacing="1" w:after="100" w:afterAutospacing="1" w:line="240" w:lineRule="auto"/>
-        <w:rPr>
-          <w:rFonts w:ascii="Times New Roman" w:eastAsia="Times New Roman" w:hAnsi="Times New Roman" w:cs="Times New Roman"/>
-          <w:kern w:val="0"/>
-          <w:sz w:val="24"/>
-          <w:szCs w:val="24"/>
-          <w:lang w:eastAsia="en-IN" w:bidi="ne-NP"/>
-          <w14:ligatures w14:val="none"/>
-        </w:rPr>
-      </w:pPr>
-      <w:r>
-        <w:rPr>
-          <w:rFonts w:ascii="Times New Roman" w:eastAsia="Times New Roman" w:hAnsi="Times New Roman" w:cs="Times New Roman"/>
-          <w:kern w:val="0"/>
-          <w:sz w:val="24"/>
-          <w:szCs w:val="24"/>
-          <w:lang w:eastAsia="en-IN" w:bidi="ne-NP"/>
-          <w14:ligatures w14:val="none"/>
-        </w:rPr>
-        <w:t xml:space="preserve">Any errors or omissions in any content or for any loss or damage incurred </w:t>
-      </w:r>
-      <w:proofErr w:type="gramStart"/>
-      <w:r>
-        <w:rPr>
-          <w:rFonts w:ascii="Times New Roman" w:eastAsia="Times New Roman" w:hAnsi="Times New Roman" w:cs="Times New Roman"/>
-          <w:kern w:val="0"/>
-          <w:sz w:val="24"/>
-          <w:szCs w:val="24"/>
-          <w:lang w:eastAsia="en-IN" w:bidi="ne-NP"/>
-          <w14:ligatures w14:val="none"/>
-        </w:rPr>
-        <w:t>as a result of</w:t>
-      </w:r>
-      <w:proofErr w:type="gramEnd"/>
-      <w:r>
-        <w:rPr>
-          <w:rFonts w:ascii="Times New Roman" w:eastAsia="Times New Roman" w:hAnsi="Times New Roman" w:cs="Times New Roman"/>
-          <w:kern w:val="0"/>
-          <w:sz w:val="24"/>
-          <w:szCs w:val="24"/>
-          <w:lang w:eastAsia="en-IN" w:bidi="ne-NP"/>
-          <w14:ligatures w14:val="none"/>
-        </w:rPr>
-        <w:t xml:space="preserve"> the use of any content posted, emailed, transmitted, or otherwise made available through the Services.</w:t>
-      </w:r>
-    </w:p>
-    <w:p>
-      <w:pPr>
-        <w:spacing w:before="100" w:beforeAutospacing="1" w:after="100" w:afterAutospacing="1" w:line="240" w:lineRule="auto"/>
+        <w:jc w:val="both"/>
+        <w:rPr>
+          <w:rFonts w:ascii="Times New Roman" w:eastAsia="Times New Roman" w:hAnsi="Times New Roman" w:cs="Times New Roman"/>
+          <w:kern w:val="0"/>
+          <w:sz w:val="24"/>
+          <w:szCs w:val="24"/>
+          <w:lang w:eastAsia="en-IN" w:bidi="ne-NP"/>
+          <w14:ligatures w14:val="none"/>
+        </w:rPr>
+      </w:pPr>
+      <w:r>
+        <w:rPr>
+          <w:rFonts w:ascii="Times New Roman" w:eastAsia="Times New Roman" w:hAnsi="Times New Roman" w:cs="Times New Roman"/>
+          <w:kern w:val="0"/>
+          <w:sz w:val="24"/>
+          <w:szCs w:val="24"/>
+          <w:lang w:eastAsia="en-IN" w:bidi="ne-NP"/>
+          <w14:ligatures w14:val="none"/>
+        </w:rPr>
+        <w:t>Any errors or omissions in any content or for any loss or damage incurred as a result of the use of any content posted, emailed, transmitted, or otherwise made available through the Services.</w:t>
+      </w:r>
+    </w:p>
+    <w:p>
+      <w:pPr>
+        <w:spacing w:before="100" w:beforeAutospacing="1" w:after="100" w:afterAutospacing="1" w:line="240" w:lineRule="auto"/>
+        <w:jc w:val="both"/>
         <w:rPr>
           <w:rFonts w:ascii="Times New Roman" w:eastAsia="Times New Roman" w:hAnsi="Times New Roman" w:cs="Times New Roman"/>
           <w:kern w:val="0"/>
@@ -1143,6 +1328,7 @@
     <w:p>
       <w:pPr>
         <w:spacing w:before="100" w:beforeAutospacing="1" w:after="100" w:afterAutospacing="1" w:line="240" w:lineRule="auto"/>
+        <w:jc w:val="both"/>
         <w:rPr>
           <w:rFonts w:ascii="Times New Roman" w:eastAsia="Times New Roman" w:hAnsi="Times New Roman" w:cs="Times New Roman"/>
           <w:kern w:val="0"/>
@@ -1167,6 +1353,7 @@
     <w:p>
       <w:pPr>
         <w:spacing w:before="100" w:beforeAutospacing="1" w:after="100" w:afterAutospacing="1" w:line="240" w:lineRule="auto"/>
+        <w:jc w:val="both"/>
         <w:rPr>
           <w:rFonts w:ascii="Times New Roman" w:eastAsia="Times New Roman" w:hAnsi="Times New Roman" w:cs="Times New Roman"/>
           <w:kern w:val="0"/>
@@ -1193,6 +1380,7 @@
     <w:p>
       <w:pPr>
         <w:spacing w:before="100" w:beforeAutospacing="1" w:after="100" w:afterAutospacing="1" w:line="240" w:lineRule="auto"/>
+        <w:jc w:val="both"/>
         <w:rPr>
           <w:rFonts w:ascii="Times New Roman" w:eastAsia="Times New Roman" w:hAnsi="Times New Roman" w:cs="Times New Roman"/>
           <w:kern w:val="0"/>
@@ -1217,6 +1405,7 @@
     <w:p>
       <w:pPr>
         <w:spacing w:before="100" w:beforeAutospacing="1" w:after="100" w:afterAutospacing="1" w:line="240" w:lineRule="auto"/>
+        <w:jc w:val="both"/>
         <w:rPr>
           <w:rFonts w:ascii="Times New Roman" w:eastAsia="Times New Roman" w:hAnsi="Times New Roman" w:cs="Times New Roman"/>
           <w:kern w:val="0"/>
@@ -1243,31 +1432,43 @@
     <w:p>
       <w:pPr>
         <w:spacing w:before="100" w:beforeAutospacing="1" w:after="100" w:afterAutospacing="1" w:line="240" w:lineRule="auto"/>
-        <w:rPr>
-          <w:rFonts w:ascii="Times New Roman" w:eastAsia="Times New Roman" w:hAnsi="Times New Roman" w:cs="Times New Roman"/>
-          <w:kern w:val="0"/>
-          <w:sz w:val="24"/>
-          <w:szCs w:val="24"/>
-          <w:lang w:eastAsia="en-IN" w:bidi="ne-NP"/>
-          <w14:ligatures w14:val="none"/>
-        </w:rPr>
-      </w:pPr>
-      <w:r>
-        <w:rPr>
-          <w:rFonts w:ascii="Times New Roman" w:eastAsia="Times New Roman" w:hAnsi="Times New Roman" w:cs="Times New Roman"/>
-          <w:kern w:val="0"/>
-          <w:sz w:val="24"/>
-          <w:szCs w:val="24"/>
-          <w:lang w:eastAsia="en-IN" w:bidi="ne-NP"/>
-          <w14:ligatures w14:val="none"/>
-        </w:rPr>
-        <w:lastRenderedPageBreak/>
-        <w:t>These Terms shall be governed and construed in accordance with the laws of [Your Country/State], without regard to its conflict of law provisions. Any disputes arising out of or in connection with these Terms shall be resolved exclusively in the courts of [Your Country/State].</w:t>
-      </w:r>
-    </w:p>
-    <w:p>
-      <w:pPr>
-        <w:spacing w:before="100" w:beforeAutospacing="1" w:after="100" w:afterAutospacing="1" w:line="240" w:lineRule="auto"/>
+        <w:jc w:val="both"/>
+        <w:rPr>
+          <w:rFonts w:ascii="Times New Roman" w:eastAsia="Times New Roman" w:hAnsi="Times New Roman" w:cs="Times New Roman"/>
+          <w:kern w:val="0"/>
+          <w:sz w:val="24"/>
+          <w:szCs w:val="24"/>
+          <w:lang w:eastAsia="en-IN" w:bidi="ne-NP"/>
+          <w14:ligatures w14:val="none"/>
+        </w:rPr>
+      </w:pPr>
+      <w:r>
+        <w:rPr>
+          <w:rFonts w:ascii="Times New Roman" w:eastAsia="Times New Roman" w:hAnsi="Times New Roman" w:cs="Times New Roman"/>
+          <w:kern w:val="0"/>
+          <w:sz w:val="24"/>
+          <w:szCs w:val="24"/>
+          <w:lang w:eastAsia="en-IN" w:bidi="ne-NP"/>
+          <w14:ligatures w14:val="none"/>
+        </w:rPr>
+        <w:t>These Terms shall be governed and construed in accordance with the laws, without regard to its conflict of law provisions. Any disputes arising out of or in connection with these Terms shall be resolved exclusively in the courts</w:t>
+      </w:r>
+      <w:r>
+        <w:rPr>
+          <w:rFonts w:ascii="Times New Roman" w:eastAsia="Times New Roman" w:hAnsi="Times New Roman" w:cs="Times New Roman"/>
+          <w:kern w:val="0"/>
+          <w:sz w:val="24"/>
+          <w:szCs w:val="24"/>
+          <w:lang w:eastAsia="en-IN" w:bidi="ne-NP"/>
+          <w14:ligatures w14:val="none"/>
+        </w:rPr>
+        <w:t>.</w:t>
+      </w:r>
+    </w:p>
+    <w:p>
+      <w:pPr>
+        <w:spacing w:before="100" w:beforeAutospacing="1" w:after="100" w:afterAutospacing="1" w:line="240" w:lineRule="auto"/>
+        <w:jc w:val="both"/>
         <w:rPr>
           <w:rFonts w:ascii="Times New Roman" w:eastAsia="Times New Roman" w:hAnsi="Times New Roman" w:cs="Times New Roman"/>
           <w:kern w:val="0"/>
@@ -1294,6 +1495,7 @@
     <w:p>
       <w:pPr>
         <w:spacing w:before="100" w:beforeAutospacing="1" w:after="100" w:afterAutospacing="1" w:line="240" w:lineRule="auto"/>
+        <w:jc w:val="both"/>
         <w:rPr>
           <w:rFonts w:ascii="Times New Roman" w:eastAsia="Times New Roman" w:hAnsi="Times New Roman" w:cs="Times New Roman"/>
           <w:kern w:val="0"/>
@@ -1348,7 +1550,17 @@
           <w14:ligatures w14:val="none"/>
         </w:rPr>
         <w:br/>
-        <w:t>[Your Address]</w:t>
+      </w:r>
+      <w:r>
+        <w:rPr>
+          <w:rFonts w:ascii="Times New Roman" w:eastAsia="Times New Roman" w:hAnsi="Times New Roman" w:cs="Times New Roman"/>
+          <w:kern w:val="0"/>
+          <w:sz w:val="24"/>
+          <w:szCs w:val="24"/>
+          <w:lang w:eastAsia="en-IN" w:bidi="ne-NP"/>
+          <w14:ligatures w14:val="none"/>
+        </w:rPr>
+        <w:t>theartsdiary@gmail.com</w:t>
       </w:r>
       <w:r>
         <w:rPr>
@@ -1360,24 +1572,23 @@
           <w14:ligatures w14:val="none"/>
         </w:rPr>
         <w:br/>
-        <w:t>[Your Email]</w:t>
-      </w:r>
-      <w:r>
-        <w:rPr>
-          <w:rFonts w:ascii="Times New Roman" w:eastAsia="Times New Roman" w:hAnsi="Times New Roman" w:cs="Times New Roman"/>
-          <w:kern w:val="0"/>
-          <w:sz w:val="24"/>
-          <w:szCs w:val="24"/>
-          <w:lang w:eastAsia="en-IN" w:bidi="ne-NP"/>
-          <w14:ligatures w14:val="none"/>
-        </w:rPr>
-        <w:br/>
-        <w:t>[Your Phone Number]</w:t>
-      </w:r>
-    </w:p>
-    <w:p>
-      <w:pPr>
-        <w:spacing w:before="100" w:beforeAutospacing="1" w:after="100" w:afterAutospacing="1" w:line="240" w:lineRule="auto"/>
+      </w:r>
+      <w:r>
+        <w:rPr>
+          <w:rFonts w:ascii="Times New Roman" w:eastAsia="Times New Roman" w:hAnsi="Times New Roman" w:cs="Times New Roman"/>
+          <w:kern w:val="0"/>
+          <w:sz w:val="24"/>
+          <w:szCs w:val="24"/>
+          <w:lang w:eastAsia="en-IN" w:bidi="ne-NP"/>
+          <w14:ligatures w14:val="none"/>
+        </w:rPr>
+        <w:t>+91-8300875021</w:t>
+      </w:r>
+    </w:p>
+    <w:p>
+      <w:pPr>
+        <w:spacing w:before="100" w:beforeAutospacing="1" w:after="100" w:afterAutospacing="1" w:line="240" w:lineRule="auto"/>
+        <w:jc w:val="both"/>
         <w:rPr>
           <w:rFonts w:ascii="Times New Roman" w:eastAsia="Times New Roman" w:hAnsi="Times New Roman" w:cs="Times New Roman"/>
           <w:kern w:val="0"/>
@@ -1398,6 +1609,7 @@
           <w:lang w:eastAsia="en-IN" w:bidi="ne-NP"/>
           <w14:ligatures w14:val="none"/>
         </w:rPr>
+        <w:lastRenderedPageBreak/>
         <w:t>12. Miscellaneous</w:t>
       </w:r>
     </w:p>
@@ -1408,6 +1620,7 @@
           <w:numId w:val="7"/>
         </w:numPr>
         <w:spacing w:before="100" w:beforeAutospacing="1" w:after="100" w:afterAutospacing="1" w:line="240" w:lineRule="auto"/>
+        <w:jc w:val="both"/>
         <w:rPr>
           <w:rFonts w:ascii="Times New Roman" w:eastAsia="Times New Roman" w:hAnsi="Times New Roman" w:cs="Times New Roman"/>
           <w:kern w:val="0"/>
@@ -1449,6 +1662,7 @@
           <w:numId w:val="7"/>
         </w:numPr>
         <w:spacing w:before="100" w:beforeAutospacing="1" w:after="100" w:afterAutospacing="1" w:line="240" w:lineRule="auto"/>
+        <w:jc w:val="both"/>
         <w:rPr>
           <w:rFonts w:ascii="Times New Roman" w:eastAsia="Times New Roman" w:hAnsi="Times New Roman" w:cs="Times New Roman"/>
           <w:kern w:val="0"/>
@@ -1480,25 +1694,13 @@
           <w:lang w:eastAsia="en-IN" w:bidi="ne-NP"/>
           <w14:ligatures w14:val="none"/>
         </w:rPr>
-        <w:t xml:space="preserve">: No waiver by The Arts Diary of any term or condition set forth in these Terms shall be deemed a further or continuing waiver of such term or condition or a waiver of any other term or condition, and any failure of The Arts Diary to assert a right or provision under </w:t>
-      </w:r>
-      <w:proofErr w:type="gramStart"/>
-      <w:r>
-        <w:rPr>
-          <w:rFonts w:ascii="Times New Roman" w:eastAsia="Times New Roman" w:hAnsi="Times New Roman" w:cs="Times New Roman"/>
-          <w:kern w:val="0"/>
-          <w:sz w:val="24"/>
-          <w:szCs w:val="24"/>
-          <w:lang w:eastAsia="en-IN" w:bidi="ne-NP"/>
-          <w14:ligatures w14:val="none"/>
-        </w:rPr>
-        <w:t>these</w:t>
-      </w:r>
-      <w:proofErr w:type="gramEnd"/>
-    </w:p>
-    <w:p>
-      <w:pPr>
-        <w:spacing w:before="100" w:beforeAutospacing="1" w:after="100" w:afterAutospacing="1" w:line="240" w:lineRule="auto"/>
+        <w:t>: No waiver by The Arts Diary of any term or condition set forth in these Terms shall be deemed a further or continuing waiver of such term or condition or a waiver of any other term or condition, and any failure of The Arts Diary to assert a right or provision under these</w:t>
+      </w:r>
+    </w:p>
+    <w:p>
+      <w:pPr>
+        <w:spacing w:before="100" w:beforeAutospacing="1" w:after="100" w:afterAutospacing="1" w:line="240" w:lineRule="auto"/>
+        <w:jc w:val="both"/>
         <w:rPr>
           <w:rFonts w:ascii="Times New Roman" w:eastAsia="Times New Roman" w:hAnsi="Times New Roman" w:cs="Times New Roman"/>
           <w:kern w:val="0"/>
@@ -1523,6 +1725,7 @@
     <w:p>
       <w:pPr>
         <w:spacing w:before="100" w:beforeAutospacing="1" w:after="100" w:afterAutospacing="1" w:line="240" w:lineRule="auto"/>
+        <w:jc w:val="both"/>
         <w:rPr>
           <w:rFonts w:ascii="Times New Roman" w:eastAsia="Times New Roman" w:hAnsi="Times New Roman" w:cs="Times New Roman"/>
           <w:kern w:val="0"/>
@@ -1549,6 +1752,7 @@
     <w:p>
       <w:pPr>
         <w:spacing w:before="100" w:beforeAutospacing="1" w:after="100" w:afterAutospacing="1" w:line="240" w:lineRule="auto"/>
+        <w:jc w:val="both"/>
         <w:rPr>
           <w:rFonts w:ascii="Times New Roman" w:eastAsia="Times New Roman" w:hAnsi="Times New Roman" w:cs="Times New Roman"/>
           <w:kern w:val="0"/>
@@ -1577,6 +1781,7 @@
           <w:numId w:val="8"/>
         </w:numPr>
         <w:spacing w:before="100" w:beforeAutospacing="1" w:after="100" w:afterAutospacing="1" w:line="240" w:lineRule="auto"/>
+        <w:jc w:val="both"/>
         <w:rPr>
           <w:rFonts w:ascii="Times New Roman" w:eastAsia="Times New Roman" w:hAnsi="Times New Roman" w:cs="Times New Roman"/>
           <w:kern w:val="0"/>
@@ -1605,6 +1810,7 @@
           <w:numId w:val="8"/>
         </w:numPr>
         <w:spacing w:before="100" w:beforeAutospacing="1" w:after="100" w:afterAutospacing="1" w:line="240" w:lineRule="auto"/>
+        <w:jc w:val="both"/>
         <w:rPr>
           <w:rFonts w:ascii="Times New Roman" w:eastAsia="Times New Roman" w:hAnsi="Times New Roman" w:cs="Times New Roman"/>
           <w:kern w:val="0"/>
@@ -1633,54 +1839,32 @@
           <w:numId w:val="8"/>
         </w:numPr>
         <w:spacing w:before="100" w:beforeAutospacing="1" w:after="100" w:afterAutospacing="1" w:line="240" w:lineRule="auto"/>
-        <w:rPr>
-          <w:rFonts w:ascii="Times New Roman" w:eastAsia="Times New Roman" w:hAnsi="Times New Roman" w:cs="Times New Roman"/>
-          <w:kern w:val="0"/>
-          <w:sz w:val="24"/>
-          <w:szCs w:val="24"/>
-          <w:lang w:eastAsia="en-IN" w:bidi="ne-NP"/>
-          <w14:ligatures w14:val="none"/>
-        </w:rPr>
-      </w:pPr>
-      <w:r>
-        <w:rPr>
-          <w:rFonts w:ascii="Times New Roman" w:eastAsia="Times New Roman" w:hAnsi="Times New Roman" w:cs="Times New Roman"/>
-          <w:kern w:val="0"/>
-          <w:sz w:val="24"/>
-          <w:szCs w:val="24"/>
-          <w:lang w:eastAsia="en-IN" w:bidi="ne-NP"/>
-          <w14:ligatures w14:val="none"/>
-        </w:rPr>
-        <w:t xml:space="preserve">Forge headers or otherwise manipulate identifiers </w:t>
-      </w:r>
-      <w:proofErr w:type="gramStart"/>
-      <w:r>
-        <w:rPr>
-          <w:rFonts w:ascii="Times New Roman" w:eastAsia="Times New Roman" w:hAnsi="Times New Roman" w:cs="Times New Roman"/>
-          <w:kern w:val="0"/>
-          <w:sz w:val="24"/>
-          <w:szCs w:val="24"/>
-          <w:lang w:eastAsia="en-IN" w:bidi="ne-NP"/>
-          <w14:ligatures w14:val="none"/>
-        </w:rPr>
-        <w:t>in order to</w:t>
-      </w:r>
-      <w:proofErr w:type="gramEnd"/>
-      <w:r>
-        <w:rPr>
-          <w:rFonts w:ascii="Times New Roman" w:eastAsia="Times New Roman" w:hAnsi="Times New Roman" w:cs="Times New Roman"/>
-          <w:kern w:val="0"/>
-          <w:sz w:val="24"/>
-          <w:szCs w:val="24"/>
-          <w:lang w:eastAsia="en-IN" w:bidi="ne-NP"/>
-          <w14:ligatures w14:val="none"/>
-        </w:rPr>
-        <w:t xml:space="preserve"> disguise the origin of any content transmitted through the Services.</w:t>
-      </w:r>
-    </w:p>
-    <w:p>
-      <w:pPr>
-        <w:spacing w:before="100" w:beforeAutospacing="1" w:after="100" w:afterAutospacing="1" w:line="240" w:lineRule="auto"/>
+        <w:jc w:val="both"/>
+        <w:rPr>
+          <w:rFonts w:ascii="Times New Roman" w:eastAsia="Times New Roman" w:hAnsi="Times New Roman" w:cs="Times New Roman"/>
+          <w:kern w:val="0"/>
+          <w:sz w:val="24"/>
+          <w:szCs w:val="24"/>
+          <w:lang w:eastAsia="en-IN" w:bidi="ne-NP"/>
+          <w14:ligatures w14:val="none"/>
+        </w:rPr>
+      </w:pPr>
+      <w:r>
+        <w:rPr>
+          <w:rFonts w:ascii="Times New Roman" w:eastAsia="Times New Roman" w:hAnsi="Times New Roman" w:cs="Times New Roman"/>
+          <w:kern w:val="0"/>
+          <w:sz w:val="24"/>
+          <w:szCs w:val="24"/>
+          <w:lang w:eastAsia="en-IN" w:bidi="ne-NP"/>
+          <w14:ligatures w14:val="none"/>
+        </w:rPr>
+        <w:t>Forge headers or otherwise manipulate identifiers in order to disguise the origin of any content transmitted through the Services.</w:t>
+      </w:r>
+    </w:p>
+    <w:p>
+      <w:pPr>
+        <w:spacing w:before="100" w:beforeAutospacing="1" w:after="100" w:afterAutospacing="1" w:line="240" w:lineRule="auto"/>
+        <w:jc w:val="both"/>
         <w:rPr>
           <w:rFonts w:ascii="Times New Roman" w:eastAsia="Times New Roman" w:hAnsi="Times New Roman" w:cs="Times New Roman"/>
           <w:kern w:val="0"/>
@@ -1707,54 +1891,54 @@
     <w:p>
       <w:pPr>
         <w:spacing w:before="100" w:beforeAutospacing="1" w:after="100" w:afterAutospacing="1" w:line="240" w:lineRule="auto"/>
-        <w:rPr>
-          <w:rFonts w:ascii="Times New Roman" w:eastAsia="Times New Roman" w:hAnsi="Times New Roman" w:cs="Times New Roman"/>
-          <w:kern w:val="0"/>
-          <w:sz w:val="24"/>
-          <w:szCs w:val="24"/>
-          <w:lang w:eastAsia="en-IN" w:bidi="ne-NP"/>
-          <w14:ligatures w14:val="none"/>
-        </w:rPr>
-      </w:pPr>
-      <w:r>
-        <w:rPr>
-          <w:rFonts w:ascii="Times New Roman" w:eastAsia="Times New Roman" w:hAnsi="Times New Roman" w:cs="Times New Roman"/>
-          <w:kern w:val="0"/>
-          <w:sz w:val="24"/>
-          <w:szCs w:val="24"/>
-          <w:lang w:eastAsia="en-IN" w:bidi="ne-NP"/>
-          <w14:ligatures w14:val="none"/>
-        </w:rPr>
-        <w:t xml:space="preserve">We welcome and encourage you to provide feedback, comments, and suggestions for improvements to the Services ("Feedback"). You may submit Feedback by emailing us at [Your Email]. You acknowledge and agree that all Feedback will be the sole and exclusive property of The Arts Diary, and you hereby assign to The Arts Diary </w:t>
-      </w:r>
-      <w:proofErr w:type="gramStart"/>
-      <w:r>
-        <w:rPr>
-          <w:rFonts w:ascii="Times New Roman" w:eastAsia="Times New Roman" w:hAnsi="Times New Roman" w:cs="Times New Roman"/>
-          <w:kern w:val="0"/>
-          <w:sz w:val="24"/>
-          <w:szCs w:val="24"/>
-          <w:lang w:eastAsia="en-IN" w:bidi="ne-NP"/>
-          <w14:ligatures w14:val="none"/>
-        </w:rPr>
-        <w:t>all of</w:t>
-      </w:r>
-      <w:proofErr w:type="gramEnd"/>
-      <w:r>
-        <w:rPr>
-          <w:rFonts w:ascii="Times New Roman" w:eastAsia="Times New Roman" w:hAnsi="Times New Roman" w:cs="Times New Roman"/>
-          <w:kern w:val="0"/>
-          <w:sz w:val="24"/>
-          <w:szCs w:val="24"/>
-          <w:lang w:eastAsia="en-IN" w:bidi="ne-NP"/>
-          <w14:ligatures w14:val="none"/>
-        </w:rPr>
-        <w:t xml:space="preserve"> your right, title, and interest in and to all Feedback.</w:t>
-      </w:r>
-    </w:p>
-    <w:p>
-      <w:pPr>
-        <w:spacing w:before="100" w:beforeAutospacing="1" w:after="100" w:afterAutospacing="1" w:line="240" w:lineRule="auto"/>
+        <w:jc w:val="both"/>
+        <w:rPr>
+          <w:rFonts w:ascii="Times New Roman" w:eastAsia="Times New Roman" w:hAnsi="Times New Roman" w:cs="Times New Roman"/>
+          <w:kern w:val="0"/>
+          <w:sz w:val="24"/>
+          <w:szCs w:val="24"/>
+          <w:lang w:eastAsia="en-IN" w:bidi="ne-NP"/>
+          <w14:ligatures w14:val="none"/>
+        </w:rPr>
+      </w:pPr>
+      <w:r>
+        <w:rPr>
+          <w:rFonts w:ascii="Times New Roman" w:eastAsia="Times New Roman" w:hAnsi="Times New Roman" w:cs="Times New Roman"/>
+          <w:kern w:val="0"/>
+          <w:sz w:val="24"/>
+          <w:szCs w:val="24"/>
+          <w:lang w:eastAsia="en-IN" w:bidi="ne-NP"/>
+          <w14:ligatures w14:val="none"/>
+        </w:rPr>
+        <w:t xml:space="preserve">We welcome and encourage you to provide feedback, comments, and suggestions for improvements to the Services ("Feedback"). You may submit Feedback by emailing us at </w:t>
+      </w:r>
+      <w:r>
+        <w:rPr>
+          <w:rFonts w:ascii="Times New Roman" w:eastAsia="Times New Roman" w:hAnsi="Times New Roman" w:cs="Times New Roman"/>
+          <w:kern w:val="0"/>
+          <w:sz w:val="24"/>
+          <w:szCs w:val="24"/>
+          <w:lang w:eastAsia="en-IN" w:bidi="ne-NP"/>
+          <w14:ligatures w14:val="none"/>
+        </w:rPr>
+        <w:t>theartsdiary@gmail.com</w:t>
+      </w:r>
+      <w:r>
+        <w:rPr>
+          <w:rFonts w:ascii="Times New Roman" w:eastAsia="Times New Roman" w:hAnsi="Times New Roman" w:cs="Times New Roman"/>
+          <w:kern w:val="0"/>
+          <w:sz w:val="24"/>
+          <w:szCs w:val="24"/>
+          <w:lang w:eastAsia="en-IN" w:bidi="ne-NP"/>
+          <w14:ligatures w14:val="none"/>
+        </w:rPr>
+        <w:t>. You acknowledge and agree that all Feedback will be the sole and exclusive property of The Arts Diary, and you hereby assign to The Arts Diary all of your right, title, and interest in and to all Feedback.</w:t>
+      </w:r>
+    </w:p>
+    <w:p>
+      <w:pPr>
+        <w:spacing w:before="100" w:beforeAutospacing="1" w:after="100" w:afterAutospacing="1" w:line="240" w:lineRule="auto"/>
+        <w:jc w:val="both"/>
         <w:rPr>
           <w:rFonts w:ascii="Times New Roman" w:eastAsia="Times New Roman" w:hAnsi="Times New Roman" w:cs="Times New Roman"/>
           <w:kern w:val="0"/>
@@ -1775,37 +1959,76 @@
           <w:lang w:eastAsia="en-IN" w:bidi="ne-NP"/>
           <w14:ligatures w14:val="none"/>
         </w:rPr>
-        <w:lastRenderedPageBreak/>
         <w:t>15. Privacy Policy</w:t>
       </w:r>
     </w:p>
     <w:p>
       <w:pPr>
         <w:spacing w:before="100" w:beforeAutospacing="1" w:after="100" w:afterAutospacing="1" w:line="240" w:lineRule="auto"/>
-        <w:rPr>
-          <w:rFonts w:ascii="Times New Roman" w:eastAsia="Times New Roman" w:hAnsi="Times New Roman" w:cs="Times New Roman"/>
-          <w:kern w:val="0"/>
-          <w:sz w:val="24"/>
-          <w:szCs w:val="24"/>
-          <w:lang w:eastAsia="en-IN" w:bidi="ne-NP"/>
-          <w14:ligatures w14:val="none"/>
-        </w:rPr>
-      </w:pPr>
-      <w:r>
-        <w:rPr>
-          <w:rFonts w:ascii="Times New Roman" w:eastAsia="Times New Roman" w:hAnsi="Times New Roman" w:cs="Times New Roman"/>
-          <w:kern w:val="0"/>
-          <w:sz w:val="24"/>
-          <w:szCs w:val="24"/>
-          <w:lang w:eastAsia="en-IN" w:bidi="ne-NP"/>
-          <w14:ligatures w14:val="none"/>
-        </w:rPr>
-        <w:t>Your use of our Services is also governed by our Privacy Policy, which can be found at [link to Privacy Policy]. The Privacy Policy explains how we collect, use, and protect information about you.</w:t>
-      </w:r>
-    </w:p>
-    <w:p>
-      <w:pPr>
-        <w:spacing w:before="100" w:beforeAutospacing="1" w:after="100" w:afterAutospacing="1" w:line="240" w:lineRule="auto"/>
+        <w:jc w:val="both"/>
+        <w:rPr>
+          <w:rFonts w:ascii="Times New Roman" w:eastAsia="Times New Roman" w:hAnsi="Times New Roman" w:cs="Times New Roman"/>
+          <w:kern w:val="0"/>
+          <w:sz w:val="24"/>
+          <w:szCs w:val="24"/>
+          <w:lang w:eastAsia="en-IN" w:bidi="ne-NP"/>
+          <w14:ligatures w14:val="none"/>
+        </w:rPr>
+      </w:pPr>
+      <w:r>
+        <w:rPr>
+          <w:rFonts w:ascii="Times New Roman" w:eastAsia="Times New Roman" w:hAnsi="Times New Roman" w:cs="Times New Roman"/>
+          <w:kern w:val="0"/>
+          <w:sz w:val="24"/>
+          <w:szCs w:val="24"/>
+          <w:lang w:eastAsia="en-IN" w:bidi="ne-NP"/>
+          <w14:ligatures w14:val="none"/>
+        </w:rPr>
+        <w:t>Your use of our Services is also governed by our Privacy Policy, which can be found at</w:t>
+      </w:r>
+      <w:r>
+        <w:rPr>
+          <w:rFonts w:ascii="Times New Roman" w:eastAsia="Times New Roman" w:hAnsi="Times New Roman" w:cs="Times New Roman"/>
+          <w:kern w:val="0"/>
+          <w:sz w:val="24"/>
+          <w:szCs w:val="24"/>
+          <w:lang w:eastAsia="en-IN" w:bidi="ne-NP"/>
+          <w14:ligatures w14:val="none"/>
+        </w:rPr>
+        <w:t xml:space="preserve"> </w:t>
+      </w:r>
+      <w:hyperlink r:id="rId9" w:anchor="/privacypolicy" w:history="1">
+        <w:r>
+          <w:rPr>
+            <w:rStyle w:val="Hyperlink"/>
+            <w:rFonts w:ascii="Times New Roman" w:eastAsia="Times New Roman" w:hAnsi="Times New Roman" w:cs="Times New Roman"/>
+            <w:b/>
+            <w:bCs/>
+            <w:kern w:val="0"/>
+            <w:sz w:val="24"/>
+            <w:szCs w:val="24"/>
+            <w:lang w:eastAsia="en-IN" w:bidi="ne-NP"/>
+            <w14:ligatures w14:val="none"/>
+          </w:rPr>
+          <w:t>Privacy Policy</w:t>
+        </w:r>
+      </w:hyperlink>
+      <w:r>
+        <w:rPr>
+          <w:rFonts w:ascii="Times New Roman" w:eastAsia="Times New Roman" w:hAnsi="Times New Roman" w:cs="Times New Roman"/>
+          <w:kern w:val="0"/>
+          <w:sz w:val="24"/>
+          <w:szCs w:val="24"/>
+          <w:lang w:eastAsia="en-IN" w:bidi="ne-NP"/>
+          <w14:ligatures w14:val="none"/>
+        </w:rPr>
+        <w:t>. The Privacy Policy explains how we collect, use, and protect information about you.</w:t>
+      </w:r>
+    </w:p>
+    <w:p>
+      <w:pPr>
+        <w:spacing w:before="100" w:beforeAutospacing="1" w:after="100" w:afterAutospacing="1" w:line="240" w:lineRule="auto"/>
+        <w:jc w:val="both"/>
         <w:rPr>
           <w:rFonts w:ascii="Times New Roman" w:eastAsia="Times New Roman" w:hAnsi="Times New Roman" w:cs="Times New Roman"/>
           <w:kern w:val="0"/>
@@ -1832,6 +2055,7 @@
     <w:p>
       <w:pPr>
         <w:spacing w:before="100" w:beforeAutospacing="1" w:after="100" w:afterAutospacing="1" w:line="240" w:lineRule="auto"/>
+        <w:jc w:val="both"/>
         <w:rPr>
           <w:rFonts w:ascii="Times New Roman" w:eastAsia="Times New Roman" w:hAnsi="Times New Roman" w:cs="Times New Roman"/>
           <w:kern w:val="0"/>
@@ -1856,6 +2080,7 @@
     <w:p>
       <w:pPr>
         <w:spacing w:before="100" w:beforeAutospacing="1" w:after="100" w:afterAutospacing="1" w:line="240" w:lineRule="auto"/>
+        <w:jc w:val="both"/>
         <w:rPr>
           <w:rFonts w:ascii="Times New Roman" w:eastAsia="Times New Roman" w:hAnsi="Times New Roman" w:cs="Times New Roman"/>
           <w:kern w:val="0"/>
@@ -1882,54 +2107,32 @@
     <w:p>
       <w:pPr>
         <w:spacing w:before="100" w:beforeAutospacing="1" w:after="100" w:afterAutospacing="1" w:line="240" w:lineRule="auto"/>
-        <w:rPr>
-          <w:rFonts w:ascii="Times New Roman" w:eastAsia="Times New Roman" w:hAnsi="Times New Roman" w:cs="Times New Roman"/>
-          <w:kern w:val="0"/>
-          <w:sz w:val="24"/>
-          <w:szCs w:val="24"/>
-          <w:lang w:eastAsia="en-IN" w:bidi="ne-NP"/>
-          <w14:ligatures w14:val="none"/>
-        </w:rPr>
-      </w:pPr>
-      <w:r>
-        <w:rPr>
-          <w:rFonts w:ascii="Times New Roman" w:eastAsia="Times New Roman" w:hAnsi="Times New Roman" w:cs="Times New Roman"/>
-          <w:kern w:val="0"/>
-          <w:sz w:val="24"/>
-          <w:szCs w:val="24"/>
-          <w:lang w:eastAsia="en-IN" w:bidi="ne-NP"/>
-          <w14:ligatures w14:val="none"/>
-        </w:rPr>
-        <w:t xml:space="preserve">Our Services may contain links to third-party websites or services that are not owned or controlled by The Arts Diary. We have no control over, and assume no responsibility for, the content, privacy policies, or practices of any third-party websites or services. You further acknowledge and agree that The Arts Diary shall not be responsible or liable, </w:t>
-      </w:r>
-      <w:proofErr w:type="gramStart"/>
-      <w:r>
-        <w:rPr>
-          <w:rFonts w:ascii="Times New Roman" w:eastAsia="Times New Roman" w:hAnsi="Times New Roman" w:cs="Times New Roman"/>
-          <w:kern w:val="0"/>
-          <w:sz w:val="24"/>
-          <w:szCs w:val="24"/>
-          <w:lang w:eastAsia="en-IN" w:bidi="ne-NP"/>
-          <w14:ligatures w14:val="none"/>
-        </w:rPr>
-        <w:t>directly</w:t>
-      </w:r>
-      <w:proofErr w:type="gramEnd"/>
-      <w:r>
-        <w:rPr>
-          <w:rFonts w:ascii="Times New Roman" w:eastAsia="Times New Roman" w:hAnsi="Times New Roman" w:cs="Times New Roman"/>
-          <w:kern w:val="0"/>
-          <w:sz w:val="24"/>
-          <w:szCs w:val="24"/>
-          <w:lang w:eastAsia="en-IN" w:bidi="ne-NP"/>
-          <w14:ligatures w14:val="none"/>
-        </w:rPr>
-        <w:t xml:space="preserve"> or indirectly, for any damage or loss caused or alleged to be caused by or in connection with the use of or reliance on any such content, goods, or services available on or through any such websites or services.</w:t>
-      </w:r>
-    </w:p>
-    <w:p>
-      <w:pPr>
-        <w:spacing w:before="100" w:beforeAutospacing="1" w:after="100" w:afterAutospacing="1" w:line="240" w:lineRule="auto"/>
+        <w:jc w:val="both"/>
+        <w:rPr>
+          <w:rFonts w:ascii="Times New Roman" w:eastAsia="Times New Roman" w:hAnsi="Times New Roman" w:cs="Times New Roman"/>
+          <w:kern w:val="0"/>
+          <w:sz w:val="24"/>
+          <w:szCs w:val="24"/>
+          <w:lang w:eastAsia="en-IN" w:bidi="ne-NP"/>
+          <w14:ligatures w14:val="none"/>
+        </w:rPr>
+      </w:pPr>
+      <w:r>
+        <w:rPr>
+          <w:rFonts w:ascii="Times New Roman" w:eastAsia="Times New Roman" w:hAnsi="Times New Roman" w:cs="Times New Roman"/>
+          <w:kern w:val="0"/>
+          <w:sz w:val="24"/>
+          <w:szCs w:val="24"/>
+          <w:lang w:eastAsia="en-IN" w:bidi="ne-NP"/>
+          <w14:ligatures w14:val="none"/>
+        </w:rPr>
+        <w:t>Our Services may contain links to third-party websites or services that are not owned or controlled by The Arts Diary. We have no control over, and assume no responsibility for, the content, privacy policies, or practices of any third-party websites or services. You further acknowledge and agree that The Arts Diary shall not be responsible or liable, directly or indirectly, for any damage or loss caused or alleged to be caused by or in connection with the use of or reliance on any such content, goods, or services available on or through any such websites or services.</w:t>
+      </w:r>
+    </w:p>
+    <w:p>
+      <w:pPr>
+        <w:spacing w:before="100" w:beforeAutospacing="1" w:after="100" w:afterAutospacing="1" w:line="240" w:lineRule="auto"/>
+        <w:jc w:val="both"/>
         <w:rPr>
           <w:rFonts w:ascii="Times New Roman" w:eastAsia="Times New Roman" w:hAnsi="Times New Roman" w:cs="Times New Roman"/>
           <w:kern w:val="0"/>
@@ -1956,18 +2159,14 @@
     <w:p>
       <w:pPr>
         <w:pStyle w:val="NormalWeb"/>
-      </w:pPr>
-      <w:r>
+        <w:jc w:val="both"/>
+      </w:pPr>
+      <w:r>
+        <w:lastRenderedPageBreak/>
         <w:t>You agree to defend, indemnify, and hold harmless The Arts Diary and its affiliates, licensors, and service providers,</w:t>
       </w:r>
       <w:r>
-        <w:t xml:space="preserve"> </w:t>
-      </w:r>
-      <w:r>
-        <w:t>and their respective officers, directors, employees,</w:t>
-      </w:r>
-      <w:r>
-        <w:t xml:space="preserve"> </w:t>
+        <w:t xml:space="preserve"> and their respective officers, directors, employees, </w:t>
       </w:r>
       <w:r>
         <w:t>agents, and contractors, from and against any claims, liabilities, damages, judgments, awards, losses, costs, expenses, or fees (including reasonable attorneys' fees) arising out of or relating to your violation of these Terms or your use of the Services, including, but not limited to, your User Contributions, any use of the Services' content, services, and products other than as expressly authorized in these Terms, or your use of any information obtained from the Services.</w:t>
@@ -1976,6 +2175,7 @@
     <w:p>
       <w:pPr>
         <w:spacing w:before="100" w:beforeAutospacing="1" w:after="100" w:afterAutospacing="1" w:line="240" w:lineRule="auto"/>
+        <w:jc w:val="both"/>
         <w:rPr>
           <w:rFonts w:ascii="Times New Roman" w:eastAsia="Times New Roman" w:hAnsi="Times New Roman" w:cs="Times New Roman"/>
           <w:kern w:val="0"/>
@@ -2006,6 +2206,7 @@
           <w:numId w:val="9"/>
         </w:numPr>
         <w:spacing w:before="100" w:beforeAutospacing="1" w:after="100" w:afterAutospacing="1" w:line="240" w:lineRule="auto"/>
+        <w:jc w:val="both"/>
         <w:rPr>
           <w:rFonts w:ascii="Times New Roman" w:eastAsia="Times New Roman" w:hAnsi="Times New Roman" w:cs="Times New Roman"/>
           <w:kern w:val="0"/>
@@ -2037,7 +2238,29 @@
           <w:lang w:eastAsia="en-IN" w:bidi="ne-NP"/>
           <w14:ligatures w14:val="none"/>
         </w:rPr>
-        <w:t>: Before making any formal claim, you agree to try to resolve the dispute informally by contacting us at [Your Email]. We will try to resolve the dispute informally by contacting you via email. If a dispute is not resolved within 30 days of submission, you or The Arts Diary may bring a formal proceeding.</w:t>
+        <w:t xml:space="preserve">: Before making any formal claim, you agree to try to resolve the dispute informally by contacting us at </w:t>
+      </w:r>
+      <w:r>
+        <w:rPr>
+          <w:rFonts w:ascii="Times New Roman" w:eastAsia="Times New Roman" w:hAnsi="Times New Roman" w:cs="Times New Roman"/>
+          <w:kern w:val="0"/>
+          <w:sz w:val="24"/>
+          <w:szCs w:val="24"/>
+          <w:lang w:eastAsia="en-IN" w:bidi="ne-NP"/>
+          <w14:ligatures w14:val="none"/>
+        </w:rPr>
+        <w:t>theartsdiary@gmail.com</w:t>
+      </w:r>
+      <w:r>
+        <w:rPr>
+          <w:rFonts w:ascii="Times New Roman" w:eastAsia="Times New Roman" w:hAnsi="Times New Roman" w:cs="Times New Roman"/>
+          <w:kern w:val="0"/>
+          <w:sz w:val="24"/>
+          <w:szCs w:val="24"/>
+          <w:lang w:eastAsia="en-IN" w:bidi="ne-NP"/>
+          <w14:ligatures w14:val="none"/>
+        </w:rPr>
+        <w:t>. We will try to resolve the dispute informally by contacting you via email. If a dispute is not resolved within 30 days of submission, you or The Arts Diary may bring a formal proceeding.</w:t>
       </w:r>
     </w:p>
     <w:p>
@@ -2047,6 +2270,7 @@
           <w:numId w:val="9"/>
         </w:numPr>
         <w:spacing w:before="100" w:beforeAutospacing="1" w:after="100" w:afterAutospacing="1" w:line="240" w:lineRule="auto"/>
+        <w:jc w:val="both"/>
         <w:rPr>
           <w:rFonts w:ascii="Times New Roman" w:eastAsia="Times New Roman" w:hAnsi="Times New Roman" w:cs="Times New Roman"/>
           <w:kern w:val="0"/>
@@ -2078,31 +2302,51 @@
           <w:lang w:eastAsia="en-IN" w:bidi="ne-NP"/>
           <w14:ligatures w14:val="none"/>
         </w:rPr>
-        <w:t xml:space="preserve">: Any dispute arising out of or relating to these </w:t>
-      </w:r>
-      <w:proofErr w:type="gramStart"/>
-      <w:r>
-        <w:rPr>
-          <w:rFonts w:ascii="Times New Roman" w:eastAsia="Times New Roman" w:hAnsi="Times New Roman" w:cs="Times New Roman"/>
-          <w:kern w:val="0"/>
-          <w:sz w:val="24"/>
-          <w:szCs w:val="24"/>
-          <w:lang w:eastAsia="en-IN" w:bidi="ne-NP"/>
-          <w14:ligatures w14:val="none"/>
-        </w:rPr>
-        <w:t>Terms</w:t>
-      </w:r>
-      <w:proofErr w:type="gramEnd"/>
-      <w:r>
-        <w:rPr>
-          <w:rFonts w:ascii="Times New Roman" w:eastAsia="Times New Roman" w:hAnsi="Times New Roman" w:cs="Times New Roman"/>
-          <w:kern w:val="0"/>
-          <w:sz w:val="24"/>
-          <w:szCs w:val="24"/>
-          <w:lang w:eastAsia="en-IN" w:bidi="ne-NP"/>
-          <w14:ligatures w14:val="none"/>
-        </w:rPr>
-        <w:t xml:space="preserve"> or the Services will be finally settled by arbitration in accordance with the rules of [Your Country/State’s Arbitration Rules]. The arbitration will be conducted in [Your City, Your Country/State], unless you and The Arts Diary agree otherwise.</w:t>
+        <w:t xml:space="preserve">: Any dispute arising out of or relating to these Terms or the Services will be finally settled by arbitration in accordance with the rules of </w:t>
+      </w:r>
+      <w:r>
+        <w:rPr>
+          <w:rFonts w:ascii="Times New Roman" w:eastAsia="Times New Roman" w:hAnsi="Times New Roman" w:cs="Times New Roman"/>
+          <w:kern w:val="0"/>
+          <w:sz w:val="24"/>
+          <w:szCs w:val="24"/>
+          <w:lang w:eastAsia="en-IN" w:bidi="ne-NP"/>
+          <w14:ligatures w14:val="none"/>
+        </w:rPr>
+        <w:t>India</w:t>
+      </w:r>
+      <w:r>
+        <w:rPr>
+          <w:rFonts w:ascii="Times New Roman" w:eastAsia="Times New Roman" w:hAnsi="Times New Roman" w:cs="Times New Roman"/>
+          <w:kern w:val="0"/>
+          <w:sz w:val="24"/>
+          <w:szCs w:val="24"/>
+          <w:lang w:eastAsia="en-IN" w:bidi="ne-NP"/>
+          <w14:ligatures w14:val="none"/>
+        </w:rPr>
+        <w:t xml:space="preserve">. The arbitration will be conducted in </w:t>
+      </w:r>
+      <w:r>
+        <w:rPr>
+          <w:rFonts w:ascii="Times New Roman" w:eastAsia="Times New Roman" w:hAnsi="Times New Roman" w:cs="Times New Roman"/>
+          <w:kern w:val="0"/>
+          <w:sz w:val="24"/>
+          <w:szCs w:val="24"/>
+          <w:lang w:eastAsia="en-IN" w:bidi="ne-NP"/>
+          <w14:ligatures w14:val="none"/>
+        </w:rPr>
+        <w:t>India</w:t>
+      </w:r>
+      <w:r>
+        <w:rPr>
+          <w:rFonts w:ascii="Times New Roman" w:eastAsia="Times New Roman" w:hAnsi="Times New Roman" w:cs="Times New Roman"/>
+          <w:kern w:val="0"/>
+          <w:sz w:val="24"/>
+          <w:szCs w:val="24"/>
+          <w:lang w:eastAsia="en-IN" w:bidi="ne-NP"/>
+          <w14:ligatures w14:val="none"/>
+        </w:rPr>
+        <w:t>, unless you and The Arts Diary agree otherwise.</w:t>
       </w:r>
     </w:p>
     <w:p>
@@ -2112,6 +2356,7 @@
           <w:numId w:val="9"/>
         </w:numPr>
         <w:spacing w:before="100" w:beforeAutospacing="1" w:after="100" w:afterAutospacing="1" w:line="240" w:lineRule="auto"/>
+        <w:jc w:val="both"/>
         <w:rPr>
           <w:rFonts w:ascii="Times New Roman" w:eastAsia="Times New Roman" w:hAnsi="Times New Roman" w:cs="Times New Roman"/>
           <w:kern w:val="0"/>
@@ -2149,6 +2394,7 @@
     <w:p>
       <w:pPr>
         <w:spacing w:before="100" w:beforeAutospacing="1" w:after="100" w:afterAutospacing="1" w:line="240" w:lineRule="auto"/>
+        <w:jc w:val="both"/>
         <w:rPr>
           <w:rFonts w:ascii="Times New Roman" w:eastAsia="Times New Roman" w:hAnsi="Times New Roman" w:cs="Times New Roman"/>
           <w:kern w:val="0"/>
@@ -2175,55 +2421,32 @@
     <w:p>
       <w:pPr>
         <w:spacing w:before="100" w:beforeAutospacing="1" w:after="100" w:afterAutospacing="1" w:line="240" w:lineRule="auto"/>
-        <w:rPr>
-          <w:rFonts w:ascii="Times New Roman" w:eastAsia="Times New Roman" w:hAnsi="Times New Roman" w:cs="Times New Roman"/>
-          <w:kern w:val="0"/>
-          <w:sz w:val="24"/>
-          <w:szCs w:val="24"/>
-          <w:lang w:eastAsia="en-IN" w:bidi="ne-NP"/>
-          <w14:ligatures w14:val="none"/>
-        </w:rPr>
-      </w:pPr>
-      <w:r>
-        <w:rPr>
-          <w:rFonts w:ascii="Times New Roman" w:eastAsia="Times New Roman" w:hAnsi="Times New Roman" w:cs="Times New Roman"/>
-          <w:kern w:val="0"/>
-          <w:sz w:val="24"/>
-          <w:szCs w:val="24"/>
-          <w:lang w:eastAsia="en-IN" w:bidi="ne-NP"/>
-          <w14:ligatures w14:val="none"/>
-        </w:rPr>
-        <w:lastRenderedPageBreak/>
-        <w:t xml:space="preserve">Any cause of action or claim you may have </w:t>
-      </w:r>
-      <w:proofErr w:type="gramStart"/>
-      <w:r>
-        <w:rPr>
-          <w:rFonts w:ascii="Times New Roman" w:eastAsia="Times New Roman" w:hAnsi="Times New Roman" w:cs="Times New Roman"/>
-          <w:kern w:val="0"/>
-          <w:sz w:val="24"/>
-          <w:szCs w:val="24"/>
-          <w:lang w:eastAsia="en-IN" w:bidi="ne-NP"/>
-          <w14:ligatures w14:val="none"/>
-        </w:rPr>
-        <w:t>arising</w:t>
-      </w:r>
-      <w:proofErr w:type="gramEnd"/>
-      <w:r>
-        <w:rPr>
-          <w:rFonts w:ascii="Times New Roman" w:eastAsia="Times New Roman" w:hAnsi="Times New Roman" w:cs="Times New Roman"/>
-          <w:kern w:val="0"/>
-          <w:sz w:val="24"/>
-          <w:szCs w:val="24"/>
-          <w:lang w:eastAsia="en-IN" w:bidi="ne-NP"/>
-          <w14:ligatures w14:val="none"/>
-        </w:rPr>
-        <w:t xml:space="preserve"> out of or relating to these Terms or the Services must be commenced within one (1) year after the cause of action accrues; otherwise, such cause of action or claim is permanently barred.</w:t>
-      </w:r>
-    </w:p>
-    <w:p>
-      <w:pPr>
-        <w:spacing w:before="100" w:beforeAutospacing="1" w:after="100" w:afterAutospacing="1" w:line="240" w:lineRule="auto"/>
+        <w:jc w:val="both"/>
+        <w:rPr>
+          <w:rFonts w:ascii="Times New Roman" w:eastAsia="Times New Roman" w:hAnsi="Times New Roman" w:cs="Times New Roman"/>
+          <w:kern w:val="0"/>
+          <w:sz w:val="24"/>
+          <w:szCs w:val="24"/>
+          <w:lang w:eastAsia="en-IN" w:bidi="ne-NP"/>
+          <w14:ligatures w14:val="none"/>
+        </w:rPr>
+      </w:pPr>
+      <w:r>
+        <w:rPr>
+          <w:rFonts w:ascii="Times New Roman" w:eastAsia="Times New Roman" w:hAnsi="Times New Roman" w:cs="Times New Roman"/>
+          <w:kern w:val="0"/>
+          <w:sz w:val="24"/>
+          <w:szCs w:val="24"/>
+          <w:lang w:eastAsia="en-IN" w:bidi="ne-NP"/>
+          <w14:ligatures w14:val="none"/>
+        </w:rPr>
+        <w:t>Any cause of action or claim you may have arising out of or relating to these Terms or the Services must be commenced within one (1) year after the cause of action accrues; otherwise, such cause of action or claim is permanently barred.</w:t>
+      </w:r>
+    </w:p>
+    <w:p>
+      <w:pPr>
+        <w:spacing w:before="100" w:beforeAutospacing="1" w:after="100" w:afterAutospacing="1" w:line="240" w:lineRule="auto"/>
+        <w:jc w:val="both"/>
         <w:rPr>
           <w:rFonts w:ascii="Times New Roman" w:eastAsia="Times New Roman" w:hAnsi="Times New Roman" w:cs="Times New Roman"/>
           <w:kern w:val="0"/>
@@ -2250,6 +2473,7 @@
     <w:p>
       <w:pPr>
         <w:spacing w:before="100" w:beforeAutospacing="1" w:after="100" w:afterAutospacing="1" w:line="240" w:lineRule="auto"/>
+        <w:jc w:val="both"/>
         <w:rPr>
           <w:rFonts w:ascii="Times New Roman" w:eastAsia="Times New Roman" w:hAnsi="Times New Roman" w:cs="Times New Roman"/>
           <w:kern w:val="0"/>
@@ -2274,6 +2498,7 @@
     <w:p>
       <w:pPr>
         <w:spacing w:before="100" w:beforeAutospacing="1" w:after="100" w:afterAutospacing="1" w:line="240" w:lineRule="auto"/>
+        <w:jc w:val="both"/>
         <w:rPr>
           <w:rFonts w:ascii="Times New Roman" w:eastAsia="Times New Roman" w:hAnsi="Times New Roman" w:cs="Times New Roman"/>
           <w:kern w:val="0"/>
@@ -2300,6 +2525,7 @@
     <w:p>
       <w:pPr>
         <w:spacing w:before="100" w:beforeAutospacing="1" w:after="100" w:afterAutospacing="1" w:line="240" w:lineRule="auto"/>
+        <w:jc w:val="both"/>
         <w:rPr>
           <w:rFonts w:ascii="Times New Roman" w:eastAsia="Times New Roman" w:hAnsi="Times New Roman" w:cs="Times New Roman"/>
           <w:kern w:val="0"/>
@@ -2354,7 +2580,17 @@
           <w14:ligatures w14:val="none"/>
         </w:rPr>
         <w:br/>
-        <w:t>[Your Address]</w:t>
+      </w:r>
+      <w:r>
+        <w:rPr>
+          <w:rFonts w:ascii="Times New Roman" w:eastAsia="Times New Roman" w:hAnsi="Times New Roman" w:cs="Times New Roman"/>
+          <w:kern w:val="0"/>
+          <w:sz w:val="24"/>
+          <w:szCs w:val="24"/>
+          <w:lang w:eastAsia="en-IN" w:bidi="ne-NP"/>
+          <w14:ligatures w14:val="none"/>
+        </w:rPr>
+        <w:t>theartsdiary@gmail.com</w:t>
       </w:r>
       <w:r>
         <w:rPr>
@@ -2366,19 +2602,17 @@
           <w14:ligatures w14:val="none"/>
         </w:rPr>
         <w:br/>
-        <w:t>[Your Email]</w:t>
-      </w:r>
-      <w:r>
-        <w:rPr>
-          <w:rFonts w:ascii="Times New Roman" w:eastAsia="Times New Roman" w:hAnsi="Times New Roman" w:cs="Times New Roman"/>
-          <w:kern w:val="0"/>
-          <w:sz w:val="24"/>
-          <w:szCs w:val="24"/>
-          <w:lang w:eastAsia="en-IN" w:bidi="ne-NP"/>
-          <w14:ligatures w14:val="none"/>
-        </w:rPr>
-        <w:br/>
-        <w:t>[Your Phone Number]</w:t>
+      </w:r>
+      <w:r>
+        <w:rPr>
+          <w:rFonts w:ascii="Times New Roman" w:eastAsia="Times New Roman" w:hAnsi="Times New Roman" w:cs="Times New Roman"/>
+          <w:kern w:val="0"/>
+          <w:sz w:val="24"/>
+          <w:szCs w:val="24"/>
+          <w:lang w:eastAsia="en-IN" w:bidi="ne-NP"/>
+          <w14:ligatures w14:val="none"/>
+        </w:rPr>
+        <w:t>+91-8300875021</w:t>
       </w:r>
     </w:p>
     <w:p>
@@ -2403,23 +2637,13 @@
           <w14:ligatures w14:val="none"/>
         </w:rPr>
         <w:pict w14:anchorId="5B5ACEE3">
-          <v:rect id="_x0000_i1025" style="width:0;height:1.5pt" o:hralign="center" o:hrstd="t" o:hr="t" fillcolor="#a0a0a0" stroked="f"/>
+          <v:rect id="_x0000_i1025" style="width:0;height:1.5pt" o:hrstd="t" o:hr="t" fillcolor="#a0a0a0" stroked="f"/>
         </w:pict>
       </w:r>
     </w:p>
     <w:p>
       <w:pPr>
         <w:spacing w:before="100" w:beforeAutospacing="1" w:after="100" w:afterAutospacing="1" w:line="240" w:lineRule="auto"/>
-        <w:rPr>
-          <w:rFonts w:ascii="Times New Roman" w:eastAsia="Times New Roman" w:hAnsi="Times New Roman" w:cs="Times New Roman"/>
-          <w:kern w:val="0"/>
-          <w:sz w:val="24"/>
-          <w:szCs w:val="24"/>
-          <w:lang w:eastAsia="en-IN" w:bidi="ne-NP"/>
-          <w14:ligatures w14:val="none"/>
-        </w:rPr>
-      </w:pPr>
-      <w:r>
         <w:rPr>
           <w:rFonts w:ascii="Times New Roman" w:eastAsia="Times New Roman" w:hAnsi="Times New Roman" w:cs="Times New Roman"/>
           <w:b/>
@@ -2430,6 +2654,90 @@
           <w:lang w:eastAsia="en-IN" w:bidi="ne-NP"/>
           <w14:ligatures w14:val="none"/>
         </w:rPr>
+      </w:pPr>
+      <w:r>
+        <w:rPr>
+          <w:rFonts w:ascii="Times New Roman" w:eastAsia="Times New Roman" w:hAnsi="Times New Roman" w:cs="Times New Roman"/>
+          <w:noProof/>
+          <w:kern w:val="0"/>
+          <w:sz w:val="24"/>
+          <w:szCs w:val="24"/>
+          <w:lang w:eastAsia="en-IN" w:bidi="ne-NP"/>
+          <w14:ligatures w14:val="none"/>
+        </w:rPr>
+        <w:drawing>
+          <wp:inline distT="0" distB="0" distL="0" distR="0" wp14:anchorId="00CE479D" wp14:editId="7C830BFC">
+            <wp:extent cx="328376" cy="328376"/>
+            <wp:effectExtent l="0" t="0" r="0" b="0"/>
+            <wp:docPr id="196274888" name="Picture 1" descr="A black and grey circle with a letter in it&#10;&#10;Description automatically generated"/>
+            <wp:cNvGraphicFramePr>
+              <a:graphicFrameLocks xmlns:a="http://schemas.openxmlformats.org/drawingml/2006/main" noChangeAspect="1"/>
+            </wp:cNvGraphicFramePr>
+            <a:graphic xmlns:a="http://schemas.openxmlformats.org/drawingml/2006/main">
+              <a:graphicData uri="http://schemas.openxmlformats.org/drawingml/2006/picture">
+                <pic:pic xmlns:pic="http://schemas.openxmlformats.org/drawingml/2006/picture">
+                  <pic:nvPicPr>
+                    <pic:cNvPr id="196274888" name="Picture 1" descr="A black and grey circle with a letter in it&#10;&#10;Description automatically generated"/>
+                    <pic:cNvPicPr>
+                      <a:picLocks noChangeAspect="1" noChangeArrowheads="1"/>
+                    </pic:cNvPicPr>
+                  </pic:nvPicPr>
+                  <pic:blipFill>
+                    <a:blip r:embed="rId10" cstate="print">
+                      <a:extLst>
+                        <a:ext uri="{28A0092B-C50C-407E-A947-70E740481C1C}">
+                          <a14:useLocalDpi xmlns:a14="http://schemas.microsoft.com/office/drawing/2010/main" val="0"/>
+                        </a:ext>
+                      </a:extLst>
+                    </a:blip>
+                    <a:srcRect/>
+                    <a:stretch>
+                      <a:fillRect/>
+                    </a:stretch>
+                  </pic:blipFill>
+                  <pic:spPr bwMode="auto">
+                    <a:xfrm>
+                      <a:off x="0" y="0"/>
+                      <a:ext cx="330706" cy="330706"/>
+                    </a:xfrm>
+                    <a:prstGeom prst="rect">
+                      <a:avLst/>
+                    </a:prstGeom>
+                    <a:noFill/>
+                    <a:ln>
+                      <a:noFill/>
+                    </a:ln>
+                  </pic:spPr>
+                </pic:pic>
+              </a:graphicData>
+            </a:graphic>
+          </wp:inline>
+        </w:drawing>
+      </w:r>
+    </w:p>
+    <w:p>
+      <w:pPr>
+        <w:spacing w:before="100" w:beforeAutospacing="1" w:after="100" w:afterAutospacing="1" w:line="240" w:lineRule="auto"/>
+        <w:rPr>
+          <w:rFonts w:ascii="Times New Roman" w:eastAsia="Times New Roman" w:hAnsi="Times New Roman" w:cs="Times New Roman"/>
+          <w:kern w:val="0"/>
+          <w:sz w:val="24"/>
+          <w:szCs w:val="24"/>
+          <w:lang w:eastAsia="en-IN" w:bidi="ne-NP"/>
+          <w14:ligatures w14:val="none"/>
+        </w:rPr>
+      </w:pPr>
+      <w:r>
+        <w:rPr>
+          <w:rFonts w:ascii="Times New Roman" w:eastAsia="Times New Roman" w:hAnsi="Times New Roman" w:cs="Times New Roman"/>
+          <w:b/>
+          <w:bCs/>
+          <w:kern w:val="0"/>
+          <w:sz w:val="24"/>
+          <w:szCs w:val="24"/>
+          <w:lang w:eastAsia="en-IN" w:bidi="ne-NP"/>
+          <w14:ligatures w14:val="none"/>
+        </w:rPr>
         <w:t>The Arts Diary</w:t>
       </w:r>
       <w:r>
@@ -2442,7 +2750,17 @@
           <w14:ligatures w14:val="none"/>
         </w:rPr>
         <w:br/>
-        <w:t>[Your Name]</w:t>
+      </w:r>
+      <w:r>
+        <w:rPr>
+          <w:rFonts w:ascii="Times New Roman" w:eastAsia="Times New Roman" w:hAnsi="Times New Roman" w:cs="Times New Roman"/>
+          <w:kern w:val="0"/>
+          <w:sz w:val="24"/>
+          <w:szCs w:val="24"/>
+          <w:lang w:eastAsia="en-IN" w:bidi="ne-NP"/>
+          <w14:ligatures w14:val="none"/>
+        </w:rPr>
+        <w:t>Ayush Karn</w:t>
       </w:r>
       <w:r>
         <w:rPr>
@@ -2466,7 +2784,17 @@
           <w14:ligatures w14:val="none"/>
         </w:rPr>
         <w:br/>
-        <w:t>[Your Address]</w:t>
+      </w:r>
+      <w:r>
+        <w:rPr>
+          <w:rFonts w:ascii="Times New Roman" w:eastAsia="Times New Roman" w:hAnsi="Times New Roman" w:cs="Times New Roman"/>
+          <w:kern w:val="0"/>
+          <w:sz w:val="24"/>
+          <w:szCs w:val="24"/>
+          <w:lang w:eastAsia="en-IN" w:bidi="ne-NP"/>
+          <w14:ligatures w14:val="none"/>
+        </w:rPr>
+        <w:t>theartsdiary@gmail.com</w:t>
       </w:r>
       <w:r>
         <w:rPr>
@@ -2478,24 +2806,23 @@
           <w14:ligatures w14:val="none"/>
         </w:rPr>
         <w:br/>
-        <w:t>[Your Email]</w:t>
-      </w:r>
-      <w:r>
-        <w:rPr>
-          <w:rFonts w:ascii="Times New Roman" w:eastAsia="Times New Roman" w:hAnsi="Times New Roman" w:cs="Times New Roman"/>
-          <w:kern w:val="0"/>
-          <w:sz w:val="24"/>
-          <w:szCs w:val="24"/>
-          <w:lang w:eastAsia="en-IN" w:bidi="ne-NP"/>
-          <w14:ligatures w14:val="none"/>
-        </w:rPr>
-        <w:br/>
-        <w:t>[Your Phone Number]</w:t>
-      </w:r>
-    </w:p>
-    <w:p>
-      <w:pPr>
-        <w:spacing w:before="100" w:beforeAutospacing="1" w:after="100" w:afterAutospacing="1" w:line="240" w:lineRule="auto"/>
+      </w:r>
+      <w:r>
+        <w:rPr>
+          <w:rFonts w:ascii="Times New Roman" w:eastAsia="Times New Roman" w:hAnsi="Times New Roman" w:cs="Times New Roman"/>
+          <w:kern w:val="0"/>
+          <w:sz w:val="24"/>
+          <w:szCs w:val="24"/>
+          <w:lang w:eastAsia="en-IN" w:bidi="ne-NP"/>
+          <w14:ligatures w14:val="none"/>
+        </w:rPr>
+        <w:t>+91-8300875021</w:t>
+      </w:r>
+    </w:p>
+    <w:p>
+      <w:pPr>
+        <w:spacing w:before="100" w:beforeAutospacing="1" w:after="100" w:afterAutospacing="1" w:line="240" w:lineRule="auto"/>
+        <w:jc w:val="both"/>
         <w:rPr>
           <w:rFonts w:ascii="Times New Roman" w:eastAsia="Times New Roman" w:hAnsi="Times New Roman" w:cs="Times New Roman"/>
           <w:kern w:val="0"/>
@@ -2507,13 +2834,140 @@
       </w:pPr>
     </w:p>
     <w:sectPr>
-      <w:pgSz w:w="11906" w:h="16838"/>
-      <w:pgMar w:top="1440" w:right="1440" w:bottom="1440" w:left="1440" w:header="708" w:footer="708" w:gutter="0"/>
+      <w:headerReference w:type="default" r:id="rId11"/>
+      <w:footerReference w:type="default" r:id="rId12"/>
+      <w:pgSz w:w="11906" w:h="16838" w:code="9"/>
+      <w:pgMar w:top="720" w:right="720" w:bottom="720" w:left="720" w:header="708" w:footer="708" w:gutter="0"/>
       <w:cols w:space="708"/>
       <w:docGrid w:linePitch="360"/>
     </w:sectPr>
   </w:body>
 </w:document>
+</file>
+
+<file path=word/endnotes.xml><?xml version="1.0" encoding="utf-8"?>
+<w:endnotes xmlns:wpc="http://schemas.microsoft.com/office/word/2010/wordprocessingCanvas" xmlns:cx="http://schemas.microsoft.com/office/drawing/2014/chartex" xmlns:cx1="http://schemas.microsoft.com/office/drawing/2015/9/8/chartex" xmlns:cx2="http://schemas.microsoft.com/office/drawing/2015/10/21/chartex" xmlns:cx3="http://schemas.microsoft.com/office/drawing/2016/5/9/chartex" xmlns:cx4="http://schemas.microsoft.com/office/drawing/2016/5/10/chartex" xmlns:cx5="http://schemas.microsoft.com/office/drawing/2016/5/11/chartex" xmlns:cx6="http://schemas.microsoft.com/office/drawing/2016/5/12/chartex" xmlns:cx7="http://schemas.microsoft.com/office/drawing/2016/5/13/chartex" xmlns:cx8="http://schemas.microsoft.com/office/drawing/2016/5/14/chartex" xmlns:mc="http://schemas.openxmlformats.org/markup-compatibility/2006" xmlns:aink="http://schemas.microsoft.com/office/drawing/2016/ink" xmlns:am3d="http://schemas.microsoft.com/office/drawing/2017/model3d" xmlns:o="urn:schemas-microsoft-com:office:office" xmlns:oel="http://schemas.microsoft.com/office/2019/extlst" xmlns:r="http://schemas.openxmlformats.org/officeDocument/2006/relationships" xmlns:m="http://schemas.openxmlformats.org/officeDocument/2006/math" xmlns:v="urn:schemas-microsoft-com:vml" xmlns:wp14="http://schemas.microsoft.com/office/word/2010/wordprocessingDrawing" xmlns:wp="http://schemas.openxmlformats.org/drawingml/2006/wordprocessingDrawing" xmlns:w10="urn:schemas-microsoft-com:office:word" xmlns:w="http://schemas.openxmlformats.org/wordprocessingml/2006/main" xmlns:w14="http://schemas.microsoft.com/office/word/2010/wordml" xmlns:w15="http://schemas.microsoft.com/office/word/2012/wordml" xmlns:w16cex="http://schemas.microsoft.com/office/word/2018/wordml/cex" xmlns:w16cid="http://schemas.microsoft.com/office/word/2016/wordml/cid" xmlns:w16="http://schemas.microsoft.com/office/word/2018/wordml" xmlns:w16du="http://schemas.microsoft.com/office/word/2023/wordml/word16du" xmlns:w16sdtdh="http://schemas.microsoft.com/office/word/2020/wordml/sdtdatahash" xmlns:w16se="http://schemas.microsoft.com/office/word/2015/wordml/symex" xmlns:wpg="http://schemas.microsoft.com/office/word/2010/wordprocessingGroup" xmlns:wpi="http://schemas.microsoft.com/office/word/2010/wordprocessingInk" xmlns:wne="http://schemas.microsoft.com/office/word/2006/wordml" xmlns:wps="http://schemas.microsoft.com/office/word/2010/wordprocessingShape" mc:Ignorable="w14 w15 w16se w16cid w16 w16cex w16sdtdh w16du wp14">
+  <w:endnote w:type="separator" w:id="-1">
+    <w:p>
+      <w:pPr>
+        <w:spacing w:after="0" w:line="240" w:lineRule="auto"/>
+      </w:pPr>
+      <w:r>
+        <w:separator/>
+      </w:r>
+    </w:p>
+  </w:endnote>
+  <w:endnote w:type="continuationSeparator" w:id="0">
+    <w:p>
+      <w:pPr>
+        <w:spacing w:after="0" w:line="240" w:lineRule="auto"/>
+      </w:pPr>
+      <w:r>
+        <w:continuationSeparator/>
+      </w:r>
+    </w:p>
+  </w:endnote>
+</w:endnotes>
+</file>
+
+<file path=word/footer1.xml><?xml version="1.0" encoding="utf-8"?>
+<w:ftr xmlns:wpc="http://schemas.microsoft.com/office/word/2010/wordprocessingCanvas" xmlns:cx="http://schemas.microsoft.com/office/drawing/2014/chartex" xmlns:cx1="http://schemas.microsoft.com/office/drawing/2015/9/8/chartex" xmlns:cx2="http://schemas.microsoft.com/office/drawing/2015/10/21/chartex" xmlns:cx3="http://schemas.microsoft.com/office/drawing/2016/5/9/chartex" xmlns:cx4="http://schemas.microsoft.com/office/drawing/2016/5/10/chartex" xmlns:cx5="http://schemas.microsoft.com/office/drawing/2016/5/11/chartex" xmlns:cx6="http://schemas.microsoft.com/office/drawing/2016/5/12/chartex" xmlns:cx7="http://schemas.microsoft.com/office/drawing/2016/5/13/chartex" xmlns:cx8="http://schemas.microsoft.com/office/drawing/2016/5/14/chartex" xmlns:mc="http://schemas.openxmlformats.org/markup-compatibility/2006" xmlns:aink="http://schemas.microsoft.com/office/drawing/2016/ink" xmlns:am3d="http://schemas.microsoft.com/office/drawing/2017/model3d" xmlns:o="urn:schemas-microsoft-com:office:office" xmlns:oel="http://schemas.microsoft.com/office/2019/extlst" xmlns:r="http://schemas.openxmlformats.org/officeDocument/2006/relationships" xmlns:m="http://schemas.openxmlformats.org/officeDocument/2006/math" xmlns:v="urn:schemas-microsoft-com:vml" xmlns:wp14="http://schemas.microsoft.com/office/word/2010/wordprocessingDrawing" xmlns:wp="http://schemas.openxmlformats.org/drawingml/2006/wordprocessingDrawing" xmlns:w10="urn:schemas-microsoft-com:office:word" xmlns:w="http://schemas.openxmlformats.org/wordprocessingml/2006/main" xmlns:w14="http://schemas.microsoft.com/office/word/2010/wordml" xmlns:w15="http://schemas.microsoft.com/office/word/2012/wordml" xmlns:w16cex="http://schemas.microsoft.com/office/word/2018/wordml/cex" xmlns:w16cid="http://schemas.microsoft.com/office/word/2016/wordml/cid" xmlns:w16="http://schemas.microsoft.com/office/word/2018/wordml" xmlns:w16du="http://schemas.microsoft.com/office/word/2023/wordml/word16du" xmlns:w16sdtdh="http://schemas.microsoft.com/office/word/2020/wordml/sdtdatahash" xmlns:w16se="http://schemas.microsoft.com/office/word/2015/wordml/symex" xmlns:wpg="http://schemas.microsoft.com/office/word/2010/wordprocessingGroup" xmlns:wpi="http://schemas.microsoft.com/office/word/2010/wordprocessingInk" xmlns:wne="http://schemas.microsoft.com/office/word/2006/wordml" xmlns:wps="http://schemas.microsoft.com/office/word/2010/wordprocessingShape" mc:Ignorable="w14 w15 w16se w16cid w16 w16cex w16sdtdh w16du wp14">
+  <w:sdt>
+    <w:sdtPr>
+      <w:id w:val="-1739474879"/>
+      <w:docPartObj>
+        <w:docPartGallery w:val="Page Numbers (Bottom of Page)"/>
+        <w:docPartUnique/>
+      </w:docPartObj>
+    </w:sdtPr>
+    <w:sdtEndPr>
+      <w:rPr>
+        <w:noProof/>
+      </w:rPr>
+    </w:sdtEndPr>
+    <w:sdtContent>
+      <w:p>
+        <w:pPr>
+          <w:pStyle w:val="Footer"/>
+          <w:jc w:val="right"/>
+        </w:pPr>
+        <w:r>
+          <w:fldChar w:fldCharType="begin"/>
+        </w:r>
+        <w:r>
+          <w:instrText xml:space="preserve"> PAGE   \* MERGEFORMAT </w:instrText>
+        </w:r>
+        <w:r>
+          <w:fldChar w:fldCharType="separate"/>
+        </w:r>
+        <w:r>
+          <w:rPr>
+            <w:noProof/>
+          </w:rPr>
+          <w:t>2</w:t>
+        </w:r>
+        <w:r>
+          <w:rPr>
+            <w:noProof/>
+          </w:rPr>
+          <w:fldChar w:fldCharType="end"/>
+        </w:r>
+      </w:p>
+    </w:sdtContent>
+  </w:sdt>
+  <w:p>
+    <w:pPr>
+      <w:pStyle w:val="Footer"/>
+    </w:pPr>
+  </w:p>
+</w:ftr>
+</file>
+
+<file path=word/footnotes.xml><?xml version="1.0" encoding="utf-8"?>
+<w:footnotes xmlns:wpc="http://schemas.microsoft.com/office/word/2010/wordprocessingCanvas" xmlns:cx="http://schemas.microsoft.com/office/drawing/2014/chartex" xmlns:cx1="http://schemas.microsoft.com/office/drawing/2015/9/8/chartex" xmlns:cx2="http://schemas.microsoft.com/office/drawing/2015/10/21/chartex" xmlns:cx3="http://schemas.microsoft.com/office/drawing/2016/5/9/chartex" xmlns:cx4="http://schemas.microsoft.com/office/drawing/2016/5/10/chartex" xmlns:cx5="http://schemas.microsoft.com/office/drawing/2016/5/11/chartex" xmlns:cx6="http://schemas.microsoft.com/office/drawing/2016/5/12/chartex" xmlns:cx7="http://schemas.microsoft.com/office/drawing/2016/5/13/chartex" xmlns:cx8="http://schemas.microsoft.com/office/drawing/2016/5/14/chartex" xmlns:mc="http://schemas.openxmlformats.org/markup-compatibility/2006" xmlns:aink="http://schemas.microsoft.com/office/drawing/2016/ink" xmlns:am3d="http://schemas.microsoft.com/office/drawing/2017/model3d" xmlns:o="urn:schemas-microsoft-com:office:office" xmlns:oel="http://schemas.microsoft.com/office/2019/extlst" xmlns:r="http://schemas.openxmlformats.org/officeDocument/2006/relationships" xmlns:m="http://schemas.openxmlformats.org/officeDocument/2006/math" xmlns:v="urn:schemas-microsoft-com:vml" xmlns:wp14="http://schemas.microsoft.com/office/word/2010/wordprocessingDrawing" xmlns:wp="http://schemas.openxmlformats.org/drawingml/2006/wordprocessingDrawing" xmlns:w10="urn:schemas-microsoft-com:office:word" xmlns:w="http://schemas.openxmlformats.org/wordprocessingml/2006/main" xmlns:w14="http://schemas.microsoft.com/office/word/2010/wordml" xmlns:w15="http://schemas.microsoft.com/office/word/2012/wordml" xmlns:w16cex="http://schemas.microsoft.com/office/word/2018/wordml/cex" xmlns:w16cid="http://schemas.microsoft.com/office/word/2016/wordml/cid" xmlns:w16="http://schemas.microsoft.com/office/word/2018/wordml" xmlns:w16du="http://schemas.microsoft.com/office/word/2023/wordml/word16du" xmlns:w16sdtdh="http://schemas.microsoft.com/office/word/2020/wordml/sdtdatahash" xmlns:w16se="http://schemas.microsoft.com/office/word/2015/wordml/symex" xmlns:wpg="http://schemas.microsoft.com/office/word/2010/wordprocessingGroup" xmlns:wpi="http://schemas.microsoft.com/office/word/2010/wordprocessingInk" xmlns:wne="http://schemas.microsoft.com/office/word/2006/wordml" xmlns:wps="http://schemas.microsoft.com/office/word/2010/wordprocessingShape" mc:Ignorable="w14 w15 w16se w16cid w16 w16cex w16sdtdh w16du wp14">
+  <w:footnote w:type="separator" w:id="-1">
+    <w:p>
+      <w:pPr>
+        <w:spacing w:after="0" w:line="240" w:lineRule="auto"/>
+      </w:pPr>
+      <w:r>
+        <w:separator/>
+      </w:r>
+    </w:p>
+  </w:footnote>
+  <w:footnote w:type="continuationSeparator" w:id="0">
+    <w:p>
+      <w:pPr>
+        <w:spacing w:after="0" w:line="240" w:lineRule="auto"/>
+      </w:pPr>
+      <w:r>
+        <w:continuationSeparator/>
+      </w:r>
+    </w:p>
+  </w:footnote>
+</w:footnotes>
+</file>
+
+<file path=word/header1.xml><?xml version="1.0" encoding="utf-8"?>
+<w:hdr xmlns:wpc="http://schemas.microsoft.com/office/word/2010/wordprocessingCanvas" xmlns:cx="http://schemas.microsoft.com/office/drawing/2014/chartex" xmlns:cx1="http://schemas.microsoft.com/office/drawing/2015/9/8/chartex" xmlns:cx2="http://schemas.microsoft.com/office/drawing/2015/10/21/chartex" xmlns:cx3="http://schemas.microsoft.com/office/drawing/2016/5/9/chartex" xmlns:cx4="http://schemas.microsoft.com/office/drawing/2016/5/10/chartex" xmlns:cx5="http://schemas.microsoft.com/office/drawing/2016/5/11/chartex" xmlns:cx6="http://schemas.microsoft.com/office/drawing/2016/5/12/chartex" xmlns:cx7="http://schemas.microsoft.com/office/drawing/2016/5/13/chartex" xmlns:cx8="http://schemas.microsoft.com/office/drawing/2016/5/14/chartex" xmlns:mc="http://schemas.openxmlformats.org/markup-compatibility/2006" xmlns:aink="http://schemas.microsoft.com/office/drawing/2016/ink" xmlns:am3d="http://schemas.microsoft.com/office/drawing/2017/model3d" xmlns:o="urn:schemas-microsoft-com:office:office" xmlns:oel="http://schemas.microsoft.com/office/2019/extlst" xmlns:r="http://schemas.openxmlformats.org/officeDocument/2006/relationships" xmlns:m="http://schemas.openxmlformats.org/officeDocument/2006/math" xmlns:v="urn:schemas-microsoft-com:vml" xmlns:wp14="http://schemas.microsoft.com/office/word/2010/wordprocessingDrawing" xmlns:wp="http://schemas.openxmlformats.org/drawingml/2006/wordprocessingDrawing" xmlns:w10="urn:schemas-microsoft-com:office:word" xmlns:w="http://schemas.openxmlformats.org/wordprocessingml/2006/main" xmlns:w14="http://schemas.microsoft.com/office/word/2010/wordml" xmlns:w15="http://schemas.microsoft.com/office/word/2012/wordml" xmlns:w16cex="http://schemas.microsoft.com/office/word/2018/wordml/cex" xmlns:w16cid="http://schemas.microsoft.com/office/word/2016/wordml/cid" xmlns:w16="http://schemas.microsoft.com/office/word/2018/wordml" xmlns:w16du="http://schemas.microsoft.com/office/word/2023/wordml/word16du" xmlns:w16sdtdh="http://schemas.microsoft.com/office/word/2020/wordml/sdtdatahash" xmlns:w16se="http://schemas.microsoft.com/office/word/2015/wordml/symex" xmlns:wpg="http://schemas.microsoft.com/office/word/2010/wordprocessingGroup" xmlns:wpi="http://schemas.microsoft.com/office/word/2010/wordprocessingInk" xmlns:wne="http://schemas.microsoft.com/office/word/2006/wordml" xmlns:wps="http://schemas.microsoft.com/office/word/2010/wordprocessingShape" mc:Ignorable="w14 w15 w16se w16cid w16 w16cex w16sdtdh w16du wp14">
+  <w:p>
+    <w:pPr>
+      <w:pStyle w:val="Header"/>
+      <w:jc w:val="right"/>
+      <w:rPr>
+        <w:sz w:val="12"/>
+        <w:szCs w:val="12"/>
+      </w:rPr>
+    </w:pPr>
+    <w:r>
+      <w:rPr>
+        <w:sz w:val="12"/>
+        <w:szCs w:val="12"/>
+      </w:rPr>
+      <w:t>Terms of Service | The Arts Diary</w:t>
+    </w:r>
+  </w:p>
+</w:hdr>
 </file>
 
 <file path=word/numbering.xml><?xml version="1.0" encoding="utf-8"?>
@@ -4836,6 +5290,73 @@
       <w:bCs/>
     </w:rPr>
   </w:style>
+  <w:style w:type="character" w:styleId="Hyperlink">
+    <w:name w:val="Hyperlink"/>
+    <w:basedOn w:val="DefaultParagraphFont"/>
+    <w:uiPriority w:val="99"/>
+    <w:unhideWhenUsed/>
+    <w:rsid w:val="00C12BB7"/>
+    <w:rPr>
+      <w:color w:val="467886" w:themeColor="hyperlink"/>
+      <w:u w:val="single"/>
+    </w:rPr>
+  </w:style>
+  <w:style w:type="character" w:styleId="UnresolvedMention">
+    <w:name w:val="Unresolved Mention"/>
+    <w:basedOn w:val="DefaultParagraphFont"/>
+    <w:uiPriority w:val="99"/>
+    <w:semiHidden/>
+    <w:unhideWhenUsed/>
+    <w:rsid w:val="00C12BB7"/>
+    <w:rPr>
+      <w:color w:val="605E5C"/>
+      <w:shd w:val="clear" w:color="auto" w:fill="E1DFDD"/>
+    </w:rPr>
+  </w:style>
+  <w:style w:type="paragraph" w:styleId="Header">
+    <w:name w:val="header"/>
+    <w:basedOn w:val="Normal"/>
+    <w:link w:val="HeaderChar"/>
+    <w:uiPriority w:val="99"/>
+    <w:unhideWhenUsed/>
+    <w:rsid w:val="00C12BB7"/>
+    <w:pPr>
+      <w:tabs>
+        <w:tab w:val="center" w:pos="4513"/>
+        <w:tab w:val="right" w:pos="9026"/>
+      </w:tabs>
+      <w:spacing w:after="0" w:line="240" w:lineRule="auto"/>
+    </w:pPr>
+  </w:style>
+  <w:style w:type="character" w:customStyle="1" w:styleId="HeaderChar">
+    <w:name w:val="Header Char"/>
+    <w:basedOn w:val="DefaultParagraphFont"/>
+    <w:link w:val="Header"/>
+    <w:uiPriority w:val="99"/>
+    <w:rsid w:val="00C12BB7"/>
+  </w:style>
+  <w:style w:type="paragraph" w:styleId="Footer">
+    <w:name w:val="footer"/>
+    <w:basedOn w:val="Normal"/>
+    <w:link w:val="FooterChar"/>
+    <w:uiPriority w:val="99"/>
+    <w:unhideWhenUsed/>
+    <w:rsid w:val="00C12BB7"/>
+    <w:pPr>
+      <w:tabs>
+        <w:tab w:val="center" w:pos="4513"/>
+        <w:tab w:val="right" w:pos="9026"/>
+      </w:tabs>
+      <w:spacing w:after="0" w:line="240" w:lineRule="auto"/>
+    </w:pPr>
+  </w:style>
+  <w:style w:type="character" w:customStyle="1" w:styleId="FooterChar">
+    <w:name w:val="Footer Char"/>
+    <w:basedOn w:val="DefaultParagraphFont"/>
+    <w:link w:val="Footer"/>
+    <w:uiPriority w:val="99"/>
+    <w:rsid w:val="00C12BB7"/>
+  </w:style>
 </w:styles>
 </file>
 
@@ -5132,4 +5653,16 @@
     </a:ext>
   </a:extLst>
 </a:theme>
+</file>
+
+<file path=customXml/item1.xml><?xml version="1.0" encoding="utf-8"?>
+<b:Sources xmlns:b="http://schemas.openxmlformats.org/officeDocument/2006/bibliography" xmlns="http://schemas.openxmlformats.org/officeDocument/2006/bibliography" SelectedStyle="\APASixthEditionOfficeOnline.xsl" StyleName="APA" Version="6"/>
+</file>
+
+<file path=customXml/itemProps1.xml><?xml version="1.0" encoding="utf-8"?>
+<ds:datastoreItem xmlns:ds="http://schemas.openxmlformats.org/officeDocument/2006/customXml" ds:itemID="{FCF6484E-1109-4C18-A518-844B7BA856EC}">
+  <ds:schemaRefs>
+    <ds:schemaRef ds:uri="http://schemas.openxmlformats.org/officeDocument/2006/bibliography"/>
+  </ds:schemaRefs>
+</ds:datastoreItem>
 </file>
</xml_diff>